<commit_message>
feat: Apply Hejazi's Comments
</commit_message>
<xml_diff>
--- a/Homeworks/S2-98-99/CN1-S2-98-99-HW3.docx
+++ b/Homeworks/S2-98-99/CN1-S2-98-99-HW3.docx
@@ -2857,16 +2857,7 @@
             <w:rPr>
               <w:rFonts w:ascii="Cambria Math" w:hAnsi="Cambria Math"/>
             </w:rPr>
-            <m:t>+</m:t>
-          </m:r>
-          <m:r>
-            <m:rPr>
-              <m:sty m:val="p"/>
-            </m:rPr>
-            <w:rPr>
-              <w:rFonts w:ascii="Cambria Math" w:hAnsi="Cambria Math"/>
-            </w:rPr>
-            <m:t>(</m:t>
+            <m:t>+(</m:t>
           </m:r>
           <m:sSub>
             <m:sSubPr>
@@ -2943,16 +2934,7 @@
             <w:rPr>
               <w:rFonts w:ascii="Cambria Math" w:hAnsi="Cambria Math"/>
             </w:rPr>
-            <m:t>)</m:t>
-          </m:r>
-          <m:r>
-            <m:rPr>
-              <m:sty m:val="p"/>
-            </m:rPr>
-            <w:rPr>
-              <w:rFonts w:ascii="Cambria Math" w:hAnsi="Cambria Math"/>
-            </w:rPr>
-            <m:t>+</m:t>
+            <m:t>)+</m:t>
           </m:r>
           <m:r>
             <w:rPr>
@@ -3027,16 +3009,7 @@
             <w:rPr>
               <w:rFonts w:ascii="Cambria Math" w:hAnsi="Cambria Math"/>
             </w:rPr>
-            <m:t>)</m:t>
-          </m:r>
-          <m:r>
-            <m:rPr>
-              <m:sty m:val="p"/>
-            </m:rPr>
-            <w:rPr>
-              <w:rFonts w:ascii="Cambria Math" w:hAnsi="Cambria Math"/>
-            </w:rPr>
-            <m:t>=12</m:t>
+            <m:t>)=12</m:t>
           </m:r>
           <m:sSub>
             <m:sSubPr>
@@ -3342,16 +3315,7 @@
             <w:rPr>
               <w:rFonts w:ascii="Cambria Math" w:hAnsi="Cambria Math"/>
             </w:rPr>
-            <m:t>+</m:t>
-          </m:r>
-          <m:r>
-            <m:rPr>
-              <m:sty m:val="p"/>
-            </m:rPr>
-            <w:rPr>
-              <w:rFonts w:ascii="Cambria Math" w:hAnsi="Cambria Math"/>
-            </w:rPr>
-            <m:t>(</m:t>
+            <m:t>+(</m:t>
           </m:r>
           <m:r>
             <w:rPr>
@@ -3426,25 +3390,7 @@
             <w:rPr>
               <w:rFonts w:ascii="Cambria Math" w:hAnsi="Cambria Math"/>
             </w:rPr>
-            <m:t>)</m:t>
-          </m:r>
-          <m:r>
-            <m:rPr>
-              <m:sty m:val="p"/>
-            </m:rPr>
-            <w:rPr>
-              <w:rFonts w:ascii="Cambria Math" w:hAnsi="Cambria Math"/>
-            </w:rPr>
-            <m:t>+</m:t>
-          </m:r>
-          <m:r>
-            <m:rPr>
-              <m:sty m:val="p"/>
-            </m:rPr>
-            <w:rPr>
-              <w:rFonts w:ascii="Cambria Math" w:hAnsi="Cambria Math"/>
-            </w:rPr>
-            <m:t>(</m:t>
+            <m:t>)+(</m:t>
           </m:r>
           <m:sSub>
             <m:sSubPr>
@@ -3518,16 +3464,7 @@
             <w:rPr>
               <w:rFonts w:ascii="Cambria Math" w:hAnsi="Cambria Math"/>
             </w:rPr>
-            <m:t>)</m:t>
-          </m:r>
-          <m:r>
-            <m:rPr>
-              <m:sty m:val="p"/>
-            </m:rPr>
-            <w:rPr>
-              <w:rFonts w:ascii="Cambria Math" w:hAnsi="Cambria Math"/>
-            </w:rPr>
-            <m:t>=4</m:t>
+            <m:t>)=4</m:t>
           </m:r>
           <m:sSub>
             <m:sSubPr>
@@ -4665,13 +4602,31 @@
           <w:rtl/>
           <w:lang w:bidi="fa-IR"/>
         </w:rPr>
-        <w:t xml:space="preserve">400 و به طور متوسط 30 درخواست برای </w:t>
-      </w:r>
-      <w:r>
-        <w:rPr>
-          <w:lang w:bidi="fa-IR"/>
-        </w:rPr>
-        <w:t>object</w:t>
+        <w:t xml:space="preserve">400 و به طور متوسط </w:t>
+      </w:r>
+      <w:r>
+        <w:rPr>
+          <w:rFonts w:hint="cs"/>
+          <w:rtl/>
+          <w:lang w:bidi="fa-IR"/>
+        </w:rPr>
+        <w:t>۳۰</w:t>
+      </w:r>
+      <w:r>
+        <w:rPr>
+          <w:rFonts w:hint="cs"/>
+          <w:rtl/>
+          <w:lang w:bidi="fa-IR"/>
+        </w:rPr>
+        <w:t xml:space="preserve"> درخواست برای </w:t>
+      </w:r>
+      <w:r>
+        <w:rPr>
+          <w:rFonts w:hint="cs"/>
+          <w:rtl/>
+          <w:lang w:bidi="fa-IR"/>
+        </w:rPr>
+        <w:t>شی‌</w:t>
       </w:r>
       <w:r>
         <w:rPr>
@@ -4727,21 +4682,47 @@
           <w:rtl/>
           <w:lang w:bidi="fa-IR"/>
         </w:rPr>
-        <w:t xml:space="preserve"> سرویس داده می‌شوند مطلوب است تاخیر متوسط دریافت </w:t>
-      </w:r>
-      <w:r>
-        <w:rPr>
-          <w:lang w:bidi="fa-IR"/>
-        </w:rPr>
-        <w:t>object</w:t>
-      </w:r>
-      <w:r>
-        <w:rPr>
-          <w:rFonts w:hint="cs"/>
-          <w:rtl/>
-          <w:lang w:bidi="fa-IR"/>
-        </w:rPr>
-        <w:t xml:space="preserve">های وب اگر تاخیر وب سرورهای اصلی تا مسیریاب (تاخیر اینترنت) </w:t>
+        <w:t xml:space="preserve"> سرویس داده می‌شوند</w:t>
+      </w:r>
+      <w:r>
+        <w:rPr>
+          <w:rFonts w:hint="cs"/>
+          <w:rtl/>
+          <w:lang w:bidi="fa-IR"/>
+        </w:rPr>
+        <w:t xml:space="preserve"> که در این بین به احتمال ۲۰ درصد محتوای پروکسی معتبر نبوده و نیاز است که دوباره دریافت شوند.</w:t>
+      </w:r>
+    </w:p>
+    <w:p>
+      <w:pPr>
+        <w:rPr>
+          <w:rtl/>
+          <w:lang w:bidi="fa-IR"/>
+        </w:rPr>
+      </w:pPr>
+      <w:r>
+        <w:rPr>
+          <w:rFonts w:hint="cs"/>
+          <w:rtl/>
+          <w:lang w:bidi="fa-IR"/>
+        </w:rPr>
+        <w:t xml:space="preserve">مطلوب است تاخیر متوسط دریافت </w:t>
+      </w:r>
+      <w:r>
+        <w:rPr>
+          <w:rFonts w:hint="cs"/>
+          <w:rtl/>
+          <w:lang w:bidi="fa-IR"/>
+        </w:rPr>
+        <w:t>شی‌های</w:t>
+      </w:r>
+      <w:r>
+        <w:rPr>
+          <w:rFonts w:hint="cs"/>
+          <w:rtl/>
+          <w:lang w:bidi="fa-IR"/>
+        </w:rPr>
+        <w:t xml:space="preserve"> وب اگر تاخیر وب سرورهای اصلی تا مسیریاب (تاخیر اینترنت) </w:t>
       </w:r>
       <w:r>
         <w:rPr>
@@ -5640,11 +5621,11 @@
           <w:rtl/>
           <w:lang w:bidi="fa-IR"/>
         </w:rPr>
-        <w:object w:dxaOrig="225" w:dyaOrig="225" w14:anchorId="16FCA775">
+        <w:object w:dxaOrig="1440" w:dyaOrig="1440" w14:anchorId="16FCA775">
           <v:shape id="_x0000_s1027" type="#_x0000_t75" style="position:absolute;left:0;text-align:left;margin-left:115.65pt;margin-top:7.45pt;width:476.9pt;height:165.35pt;z-index:251659264;mso-position-horizontal-relative:text;mso-position-vertical-relative:text">
             <v:imagedata r:id="rId10" o:title=""/>
           </v:shape>
-          <o:OLEObject Type="Embed" ProgID="Word.Document.12" ShapeID="_x0000_s1027" DrawAspect="Content" ObjectID="_1651043557" r:id="rId11">
+          <o:OLEObject Type="Embed" ProgID="Word.Document.12" ShapeID="_x0000_s1027" DrawAspect="Content" ObjectID="_1651047238" r:id="rId11">
             <o:FieldCodes>\s</o:FieldCodes>
           </o:OLEObject>
         </w:object>
@@ -5904,7 +5885,64 @@
           <w:rFonts w:hint="cs"/>
           <w:rtl/>
         </w:rPr>
-        <w:t xml:space="preserve"> درصد درخواست ها نیاز به دانلود اطلاعات از وب سرورهای اصلی دارند که بار بر روی لینک 10 مگابیتی به صورت زیر محاسبه می شود:</w:t>
+        <w:t xml:space="preserve"> درصد درخواست</w:t>
+      </w:r>
+      <w:r>
+        <w:rPr>
+          <w:rFonts w:hint="cs"/>
+          <w:rtl/>
+        </w:rPr>
+        <w:t>‌</w:t>
+      </w:r>
+      <w:r>
+        <w:rPr>
+          <w:rFonts w:hint="cs"/>
+          <w:rtl/>
+        </w:rPr>
+        <w:t>ها نیاز به دانلود اطلاعات از وب سرورهای اصلی دارند</w:t>
+      </w:r>
+      <w:r>
+        <w:rPr>
+          <w:rFonts w:hint="cs"/>
+          <w:rtl/>
+        </w:rPr>
+        <w:t>. ۵۰ درصد دیگر تقاضاها نیز در صورتی که با اطلاعات نامعتبر در پروکسی مواجه شوند نیاز به دانلود اطلاعات از وب سرورهای اصلی خواهند داشت.</w:t>
+      </w:r>
+    </w:p>
+    <w:p>
+      <w:pPr>
+        <w:pStyle w:val="Solution"/>
+        <w:rPr>
+          <w:rtl/>
+        </w:rPr>
+      </w:pPr>
+      <w:r>
+        <w:rPr>
+          <w:rFonts w:hint="cs"/>
+          <w:rtl/>
+        </w:rPr>
+        <w:t>بنابراین</w:t>
+      </w:r>
+      <w:r>
+        <w:rPr>
+          <w:rFonts w:hint="cs"/>
+          <w:rtl/>
+        </w:rPr>
+        <w:t xml:space="preserve"> بار بر روی لینک </w:t>
+      </w:r>
+      <w:r>
+        <w:rPr>
+          <w:rFonts w:hint="cs"/>
+          <w:rtl/>
+        </w:rPr>
+        <w:t>۱۰</w:t>
+      </w:r>
+      <w:r>
+        <w:rPr>
+          <w:rFonts w:hint="cs"/>
+          <w:rtl/>
+        </w:rPr>
+        <w:t xml:space="preserve"> مگابیتی به صورت زیر محاسبه می شود:</w:t>
       </w:r>
     </w:p>
     <w:p>
@@ -5923,7 +5961,36 @@
             <w:rPr>
               <w:rFonts w:ascii="Cambria Math" w:hAnsi="Cambria Math"/>
             </w:rPr>
-            <m:t>Router Load= 0.5*</m:t>
+            <m:t>Router Load=</m:t>
+          </m:r>
+          <m:d>
+            <m:dPr>
+              <m:ctrlPr>
+                <w:rPr>
+                  <w:rFonts w:ascii="Cambria Math" w:hAnsi="Cambria Math"/>
+                </w:rPr>
+              </m:ctrlPr>
+            </m:dPr>
+            <m:e>
+              <m:r>
+                <m:rPr>
+                  <m:sty m:val="p"/>
+                </m:rPr>
+                <w:rPr>
+                  <w:rFonts w:ascii="Cambria Math" w:hAnsi="Cambria Math"/>
+                </w:rPr>
+                <m:t>0.5+0.5*0.2</m:t>
+              </m:r>
+            </m:e>
+          </m:d>
+          <m:r>
+            <m:rPr>
+              <m:sty m:val="p"/>
+            </m:rPr>
+            <w:rPr>
+              <w:rFonts w:ascii="Cambria Math" w:hAnsi="Cambria Math"/>
+            </w:rPr>
+            <m:t>*</m:t>
           </m:r>
           <m:f>
             <m:fPr>
@@ -6007,7 +6074,7 @@
             <w:rPr>
               <w:rFonts w:ascii="Cambria Math" w:hAnsi="Cambria Math"/>
             </w:rPr>
-            <m:t>=0.6</m:t>
+            <m:t>=0.72</m:t>
           </m:r>
         </m:oMath>
       </m:oMathPara>
@@ -6028,7 +6095,7 @@
           <w:rFonts w:hint="cs"/>
           <w:rtl/>
         </w:rPr>
-        <w:t>۰.۵</w:t>
+        <w:t>۱</w:t>
       </w:r>
       <w:r>
         <w:rPr>
@@ -6042,7 +6109,7 @@
           <w:rFonts w:hint="cs"/>
           <w:rtl/>
         </w:rPr>
-        <w:t>۲.۵</w:t>
+        <w:t>۳</w:t>
       </w:r>
       <w:r>
         <w:rPr>
@@ -6067,14 +6134,18 @@
         <w:t xml:space="preserve">بنابراین متوسط تاخیر دریافت </w:t>
       </w:r>
       <w:r>
-        <w:t>object</w:t>
-      </w:r>
-      <w:r>
-        <w:rPr>
-          <w:rFonts w:hint="cs"/>
-          <w:rtl/>
-        </w:rPr>
-        <w:t>های وب برابر است با:</w:t>
+        <w:rPr>
+          <w:rFonts w:hint="cs"/>
+          <w:rtl/>
+        </w:rPr>
+        <w:t>شی‌های</w:t>
+      </w:r>
+      <w:r>
+        <w:rPr>
+          <w:rFonts w:hint="cs"/>
+          <w:rtl/>
+        </w:rPr>
+        <w:t xml:space="preserve"> وب برابر است با:</w:t>
       </w:r>
     </w:p>
     <w:p>
@@ -6091,6 +6162,7 @@
             <w:rPr>
               <w:rFonts w:ascii="Cambria Math" w:hAnsi="Cambria Math"/>
             </w:rPr>
+            <w:lastRenderedPageBreak/>
             <m:t>R</m:t>
           </m:r>
           <m:r>
@@ -6100,7 +6172,25 @@
             <w:rPr>
               <w:rFonts w:ascii="Cambria Math" w:hAnsi="Cambria Math"/>
             </w:rPr>
-            <m:t>outer Delay=0.5s</m:t>
+            <m:t>outer Delay=</m:t>
+          </m:r>
+          <m:r>
+            <m:rPr>
+              <m:sty m:val="p"/>
+            </m:rPr>
+            <w:rPr>
+              <w:rFonts w:ascii="Cambria Math" w:hAnsi="Cambria Math"/>
+            </w:rPr>
+            <m:t>1</m:t>
+          </m:r>
+          <m:r>
+            <m:rPr>
+              <m:sty m:val="p"/>
+            </m:rPr>
+            <w:rPr>
+              <w:rFonts w:ascii="Cambria Math" w:hAnsi="Cambria Math"/>
+            </w:rPr>
+            <m:t>s</m:t>
           </m:r>
         </m:oMath>
       </m:oMathPara>
@@ -6118,7 +6208,19 @@
             <w:rPr>
               <w:rFonts w:ascii="Cambria Math" w:eastAsiaTheme="minorEastAsia" w:hAnsi="Cambria Math"/>
             </w:rPr>
-            <m:t>Delay=Proxy Delay*0.5+</m:t>
+            <m:t>Delay=Proxy Delay*0.5</m:t>
+          </m:r>
+          <m:r>
+            <w:rPr>
+              <w:rFonts w:ascii="Cambria Math" w:eastAsiaTheme="minorEastAsia" w:hAnsi="Cambria Math"/>
+            </w:rPr>
+            <m:t>*0.8</m:t>
+          </m:r>
+          <m:r>
+            <w:rPr>
+              <w:rFonts w:ascii="Cambria Math" w:eastAsiaTheme="minorEastAsia" w:hAnsi="Cambria Math"/>
+            </w:rPr>
+            <m:t>+</m:t>
           </m:r>
           <m:d>
             <m:dPr>
@@ -6144,6 +6246,12 @@
             </w:rPr>
             <m:t>*0.5</m:t>
           </m:r>
+          <m:r>
+            <w:rPr>
+              <w:rFonts w:ascii="Cambria Math" w:eastAsiaTheme="minorEastAsia" w:hAnsi="Cambria Math"/>
+            </w:rPr>
+            <m:t>*1.2</m:t>
+          </m:r>
         </m:oMath>
       </m:oMathPara>
     </w:p>
@@ -6161,7 +6269,31 @@
             <w:rPr>
               <w:rFonts w:ascii="Cambria Math" w:hAnsi="Cambria Math"/>
             </w:rPr>
-            <m:t>Delay= 0.5*0+0.5*</m:t>
+            <m:t>Delay= 0.</m:t>
+          </m:r>
+          <m:r>
+            <w:rPr>
+              <w:rFonts w:ascii="Cambria Math" w:hAnsi="Cambria Math"/>
+            </w:rPr>
+            <m:t>4</m:t>
+          </m:r>
+          <m:r>
+            <w:rPr>
+              <w:rFonts w:ascii="Cambria Math" w:hAnsi="Cambria Math"/>
+            </w:rPr>
+            <m:t>*0+0.</m:t>
+          </m:r>
+          <m:r>
+            <w:rPr>
+              <w:rFonts w:ascii="Cambria Math" w:hAnsi="Cambria Math"/>
+            </w:rPr>
+            <m:t>6</m:t>
+          </m:r>
+          <m:r>
+            <w:rPr>
+              <w:rFonts w:ascii="Cambria Math" w:hAnsi="Cambria Math"/>
+            </w:rPr>
+            <m:t>*</m:t>
           </m:r>
           <m:d>
             <m:dPr>
@@ -6177,7 +6309,13 @@
                 <w:rPr>
                   <w:rFonts w:ascii="Cambria Math" w:hAnsi="Cambria Math"/>
                 </w:rPr>
-                <m:t>2+0.5</m:t>
+                <m:t>2+</m:t>
+              </m:r>
+              <m:r>
+                <w:rPr>
+                  <w:rFonts w:ascii="Cambria Math" w:hAnsi="Cambria Math"/>
+                </w:rPr>
+                <m:t>1</m:t>
               </m:r>
             </m:e>
           </m:d>
@@ -6185,7 +6323,13 @@
             <w:rPr>
               <w:rFonts w:ascii="Cambria Math" w:hAnsi="Cambria Math"/>
             </w:rPr>
-            <m:t>=1.25</m:t>
+            <m:t>=1.</m:t>
+          </m:r>
+          <m:r>
+            <w:rPr>
+              <w:rFonts w:ascii="Cambria Math" w:hAnsi="Cambria Math"/>
+            </w:rPr>
+            <m:t>8</m:t>
           </m:r>
         </m:oMath>
       </m:oMathPara>
@@ -6206,7 +6350,6 @@
           <w:rtl/>
           <w:lang w:bidi="fa-IR"/>
         </w:rPr>
-        <w:lastRenderedPageBreak/>
         <w:t xml:space="preserve">سوال ۷: </w:t>
       </w:r>
       <w:r>
@@ -6220,7 +6363,13 @@
         <w:rPr>
           <w:lang w:bidi="fa-IR"/>
         </w:rPr>
-        <w:t>HTTP Get</w:t>
+        <w:t>G</w:t>
+      </w:r>
+      <w:r>
+        <w:rPr>
+          <w:lang w:bidi="fa-IR"/>
+        </w:rPr>
+        <w:t>ET</w:t>
       </w:r>
       <w:r>
         <w:rPr>
@@ -6485,6 +6634,66 @@
           <w:rtl/>
         </w:rPr>
         <w:t xml:space="preserve"> می‌باشد.</w:t>
+      </w:r>
+    </w:p>
+    <w:p>
+      <w:pPr>
+        <w:pStyle w:val="Solution"/>
+        <w:rPr>
+          <w:rFonts w:hint="cs"/>
+          <w:rtl/>
+        </w:rPr>
+      </w:pPr>
+      <w:r>
+        <w:rPr>
+          <w:rFonts w:hint="cs"/>
+          <w:rtl/>
+        </w:rPr>
+        <w:t xml:space="preserve">از دیگر کاربردهای </w:t>
+      </w:r>
+      <w:r>
+        <w:t>Host</w:t>
+      </w:r>
+      <w:r>
+        <w:rPr>
+          <w:rFonts w:hint="cs"/>
+          <w:rtl/>
+        </w:rPr>
+        <w:t xml:space="preserve"> می‌توان به مورد استفاده قرار گرفتن آن در </w:t>
+      </w:r>
+      <w:r>
+        <w:t>Proxy Server</w:t>
+      </w:r>
+      <w:r>
+        <w:rPr>
+          <w:rFonts w:hint="cs"/>
+          <w:rtl/>
+        </w:rPr>
+        <w:t xml:space="preserve">ها </w:t>
+      </w:r>
+      <w:r>
+        <w:rPr>
+          <w:rFonts w:hint="cs"/>
+          <w:rtl/>
+        </w:rPr>
+        <w:t>اشاره کرد</w:t>
+      </w:r>
+      <w:r>
+        <w:rPr>
+          <w:rFonts w:hint="cs"/>
+          <w:rtl/>
+        </w:rPr>
+        <w:t xml:space="preserve">. یک </w:t>
+      </w:r>
+      <w:r>
+        <w:t>Proxy Server</w:t>
+      </w:r>
+      <w:r>
+        <w:rPr>
+          <w:rFonts w:hint="cs"/>
+          <w:rtl/>
+        </w:rPr>
+        <w:t xml:space="preserve"> برای پیدا کردن مقصد تقاضای شما از این هدر استفاده می‌کند.</w:t>
       </w:r>
     </w:p>
     <w:p>
@@ -8935,13 +9144,7 @@
             <w:rPr>
               <w:rFonts w:ascii="Cambria Math" w:hAnsi="Cambria Math"/>
             </w:rPr>
-            <m:t xml:space="preserve">O2= </m:t>
-          </m:r>
-          <m:r>
-            <w:rPr>
-              <w:rFonts w:ascii="Cambria Math" w:hAnsi="Cambria Math"/>
-            </w:rPr>
-            <m:t>RT</m:t>
+            <m:t>O2= RT</m:t>
           </m:r>
           <m:sSub>
             <m:sSubPr>
@@ -9258,13 +9461,7 @@
             <w:rPr>
               <w:rFonts w:ascii="Cambria Math" w:hAnsi="Cambria Math"/>
             </w:rPr>
-            <m:t>=2*0.02+0.5</m:t>
-          </m:r>
-          <m:r>
-            <w:rPr>
-              <w:rFonts w:ascii="Cambria Math" w:hAnsi="Cambria Math"/>
-            </w:rPr>
-            <m:t>=0.54 sec</m:t>
+            <m:t>=2*0.02+0.5=0.54 sec</m:t>
           </m:r>
         </m:oMath>
       </m:oMathPara>
@@ -9388,13 +9585,7 @@
             <w:rPr>
               <w:rFonts w:ascii="Cambria Math" w:eastAsiaTheme="minorEastAsia" w:hAnsi="Cambria Math"/>
             </w:rPr>
-            <m:t>O3+O4=0.48+0.8</m:t>
-          </m:r>
-          <m:r>
-            <w:rPr>
-              <w:rFonts w:ascii="Cambria Math" w:eastAsiaTheme="minorEastAsia" w:hAnsi="Cambria Math"/>
-            </w:rPr>
-            <m:t>4=1.32 sec</m:t>
+            <m:t>O3+O4=0.48+0.84=1.32 sec</m:t>
           </m:r>
         </m:oMath>
       </m:oMathPara>
@@ -12008,7 +12199,6 @@
                           <w:pPr>
                             <w:jc w:val="center"/>
                             <w:rPr>
-                              <w:rFonts w:hint="cs"/>
                               <w:b/>
                               <w:bCs/>
                               <w:sz w:val="72"/>
@@ -12060,7 +12250,6 @@
                     <w:pPr>
                       <w:jc w:val="center"/>
                       <w:rPr>
-                        <w:rFonts w:hint="cs"/>
                         <w:b/>
                         <w:bCs/>
                         <w:sz w:val="72"/>
@@ -12965,7 +13154,6 @@
                                   <w:suppressOverlap/>
                                   <w:jc w:val="center"/>
                                   <w:rPr>
-                                    <w:rFonts w:hint="cs"/>
                                     <w:b/>
                                     <w:bCs/>
                                     <w:sz w:val="20"/>
@@ -13051,7 +13239,6 @@
                                   <w:suppressOverlap/>
                                   <w:jc w:val="center"/>
                                   <w:rPr>
-                                    <w:rFonts w:hint="cs"/>
                                     <w:b/>
                                     <w:bCs/>
                                     <w:sz w:val="20"/>
@@ -13137,7 +13324,6 @@
                                   <w:suppressOverlap/>
                                   <w:jc w:val="center"/>
                                   <w:rPr>
-                                    <w:rFonts w:hint="cs"/>
                                     <w:b/>
                                     <w:bCs/>
                                     <w:sz w:val="20"/>
@@ -13791,7 +13977,6 @@
                             <w:suppressOverlap/>
                             <w:jc w:val="center"/>
                             <w:rPr>
-                              <w:rFonts w:hint="cs"/>
                               <w:b/>
                               <w:bCs/>
                               <w:sz w:val="20"/>
@@ -13877,7 +14062,6 @@
                             <w:suppressOverlap/>
                             <w:jc w:val="center"/>
                             <w:rPr>
-                              <w:rFonts w:hint="cs"/>
                               <w:b/>
                               <w:bCs/>
                               <w:sz w:val="20"/>
@@ -13963,7 +14147,6 @@
                             <w:suppressOverlap/>
                             <w:jc w:val="center"/>
                             <w:rPr>
-                              <w:rFonts w:hint="cs"/>
                               <w:b/>
                               <w:bCs/>
                               <w:sz w:val="20"/>
@@ -14855,7 +15038,6 @@
                                   <w:suppressOverlap/>
                                   <w:jc w:val="center"/>
                                   <w:rPr>
-                                    <w:rFonts w:hint="cs"/>
                                     <w:b/>
                                     <w:bCs/>
                                     <w:sz w:val="20"/>
@@ -15707,7 +15889,6 @@
                             <w:suppressOverlap/>
                             <w:jc w:val="center"/>
                             <w:rPr>
-                              <w:rFonts w:hint="cs"/>
                               <w:b/>
                               <w:bCs/>
                               <w:sz w:val="20"/>
@@ -16304,7 +16485,7 @@
         <v:path o:extrusionok="f" gradientshapeok="t" o:connecttype="rect"/>
         <o:lock v:ext="edit" aspectratio="t"/>
       </v:shapetype>
-      <v:shape id="_x0000_i4745" type="#_x0000_t75" style="width:11.25pt;height:11.25pt" o:bullet="t">
+      <v:shape id="_x0000_i1740" type="#_x0000_t75" style="width:11.25pt;height:11.25pt" o:bullet="t">
         <v:imagedata r:id="rId1" o:title="mso4629"/>
       </v:shape>
     </w:pict>
@@ -20133,7 +20314,7 @@
 </file>
 
 <file path=customXml/itemProps1.xml><?xml version="1.0" encoding="utf-8"?>
-<ds:datastoreItem xmlns:ds="http://schemas.openxmlformats.org/officeDocument/2006/customXml" ds:itemID="{1A2470BD-9CEA-4C02-B6A6-0F88F2DCFC43}">
+<ds:datastoreItem xmlns:ds="http://schemas.openxmlformats.org/officeDocument/2006/customXml" ds:itemID="{B5A6298F-0C82-4458-8724-88A424EF8C21}">
   <ds:schemaRefs>
     <ds:schemaRef ds:uri="http://schemas.openxmlformats.org/officeDocument/2006/bibliography"/>
   </ds:schemaRefs>

</xml_diff>

<commit_message>
fix: Correct Homework-3 Header
</commit_message>
<xml_diff>
--- a/Homeworks/S2-98-99/CN1-S2-98-99-HW3.docx
+++ b/Homeworks/S2-98-99/CN1-S2-98-99-HW3.docx
@@ -5625,7 +5625,7 @@
           <v:shape id="_x0000_s1027" type="#_x0000_t75" style="position:absolute;left:0;text-align:left;margin-left:115.65pt;margin-top:7.45pt;width:476.9pt;height:165.35pt;z-index:251659264;mso-position-horizontal-relative:text;mso-position-vertical-relative:text">
             <v:imagedata r:id="rId10" o:title=""/>
           </v:shape>
-          <o:OLEObject Type="Embed" ProgID="Word.Document.12" ShapeID="_x0000_s1027" DrawAspect="Content" ObjectID="_1651047238" r:id="rId11">
+          <o:OLEObject Type="Embed" ProgID="Word.Document.12" ShapeID="_x0000_s1027" DrawAspect="Content" ObjectID="_1651432650" r:id="rId11">
             <o:FieldCodes>\s</o:FieldCodes>
           </o:OLEObject>
         </w:object>
@@ -6172,25 +6172,7 @@
             <w:rPr>
               <w:rFonts w:ascii="Cambria Math" w:hAnsi="Cambria Math"/>
             </w:rPr>
-            <m:t>outer Delay=</m:t>
-          </m:r>
-          <m:r>
-            <m:rPr>
-              <m:sty m:val="p"/>
-            </m:rPr>
-            <w:rPr>
-              <w:rFonts w:ascii="Cambria Math" w:hAnsi="Cambria Math"/>
-            </w:rPr>
-            <m:t>1</m:t>
-          </m:r>
-          <m:r>
-            <m:rPr>
-              <m:sty m:val="p"/>
-            </m:rPr>
-            <w:rPr>
-              <w:rFonts w:ascii="Cambria Math" w:hAnsi="Cambria Math"/>
-            </w:rPr>
-            <m:t>s</m:t>
+            <m:t>outer Delay=1s</m:t>
           </m:r>
         </m:oMath>
       </m:oMathPara>
@@ -6208,19 +6190,7 @@
             <w:rPr>
               <w:rFonts w:ascii="Cambria Math" w:eastAsiaTheme="minorEastAsia" w:hAnsi="Cambria Math"/>
             </w:rPr>
-            <m:t>Delay=Proxy Delay*0.5</m:t>
-          </m:r>
-          <m:r>
-            <w:rPr>
-              <w:rFonts w:ascii="Cambria Math" w:eastAsiaTheme="minorEastAsia" w:hAnsi="Cambria Math"/>
-            </w:rPr>
-            <m:t>*0.8</m:t>
-          </m:r>
-          <m:r>
-            <w:rPr>
-              <w:rFonts w:ascii="Cambria Math" w:eastAsiaTheme="minorEastAsia" w:hAnsi="Cambria Math"/>
-            </w:rPr>
-            <m:t>+</m:t>
+            <m:t>Delay=Proxy Delay*0.5*0.8+</m:t>
           </m:r>
           <m:d>
             <m:dPr>
@@ -6244,13 +6214,7 @@
             <w:rPr>
               <w:rFonts w:ascii="Cambria Math" w:eastAsiaTheme="minorEastAsia" w:hAnsi="Cambria Math"/>
             </w:rPr>
-            <m:t>*0.5</m:t>
-          </m:r>
-          <m:r>
-            <w:rPr>
-              <w:rFonts w:ascii="Cambria Math" w:eastAsiaTheme="minorEastAsia" w:hAnsi="Cambria Math"/>
-            </w:rPr>
-            <m:t>*1.2</m:t>
+            <m:t>*0.5*1.2</m:t>
           </m:r>
         </m:oMath>
       </m:oMathPara>
@@ -6269,31 +6233,7 @@
             <w:rPr>
               <w:rFonts w:ascii="Cambria Math" w:hAnsi="Cambria Math"/>
             </w:rPr>
-            <m:t>Delay= 0.</m:t>
-          </m:r>
-          <m:r>
-            <w:rPr>
-              <w:rFonts w:ascii="Cambria Math" w:hAnsi="Cambria Math"/>
-            </w:rPr>
-            <m:t>4</m:t>
-          </m:r>
-          <m:r>
-            <w:rPr>
-              <w:rFonts w:ascii="Cambria Math" w:hAnsi="Cambria Math"/>
-            </w:rPr>
-            <m:t>*0+0.</m:t>
-          </m:r>
-          <m:r>
-            <w:rPr>
-              <w:rFonts w:ascii="Cambria Math" w:hAnsi="Cambria Math"/>
-            </w:rPr>
-            <m:t>6</m:t>
-          </m:r>
-          <m:r>
-            <w:rPr>
-              <w:rFonts w:ascii="Cambria Math" w:hAnsi="Cambria Math"/>
-            </w:rPr>
-            <m:t>*</m:t>
+            <m:t>Delay= 0.4*0+0.6*</m:t>
           </m:r>
           <m:d>
             <m:dPr>
@@ -6309,13 +6249,7 @@
                 <w:rPr>
                   <w:rFonts w:ascii="Cambria Math" w:hAnsi="Cambria Math"/>
                 </w:rPr>
-                <m:t>2+</m:t>
-              </m:r>
-              <m:r>
-                <w:rPr>
-                  <w:rFonts w:ascii="Cambria Math" w:hAnsi="Cambria Math"/>
-                </w:rPr>
-                <m:t>1</m:t>
+                <m:t>2+1</m:t>
               </m:r>
             </m:e>
           </m:d>
@@ -6323,13 +6257,7 @@
             <w:rPr>
               <w:rFonts w:ascii="Cambria Math" w:hAnsi="Cambria Math"/>
             </w:rPr>
-            <m:t>=1.</m:t>
-          </m:r>
-          <m:r>
-            <w:rPr>
-              <w:rFonts w:ascii="Cambria Math" w:hAnsi="Cambria Math"/>
-            </w:rPr>
-            <m:t>8</m:t>
+            <m:t>=1.8</m:t>
           </m:r>
         </m:oMath>
       </m:oMathPara>
@@ -6640,7 +6568,6 @@
       <w:pPr>
         <w:pStyle w:val="Solution"/>
         <w:rPr>
-          <w:rFonts w:hint="cs"/>
           <w:rtl/>
         </w:rPr>
       </w:pPr>
@@ -11387,9 +11314,12 @@
     </w:p>
     <w:p/>
     <w:sectPr>
-      <w:headerReference w:type="default" r:id="rId13"/>
-      <w:footerReference w:type="even" r:id="rId14"/>
-      <w:headerReference w:type="first" r:id="rId15"/>
+      <w:headerReference w:type="even" r:id="rId13"/>
+      <w:headerReference w:type="default" r:id="rId14"/>
+      <w:footerReference w:type="even" r:id="rId15"/>
+      <w:footerReference w:type="default" r:id="rId16"/>
+      <w:headerReference w:type="first" r:id="rId17"/>
+      <w:footerReference w:type="first" r:id="rId18"/>
       <w:pgSz w:w="11907" w:h="16839" w:code="9"/>
       <w:pgMar w:top="1851" w:right="708" w:bottom="851" w:left="709" w:header="567" w:footer="588" w:gutter="0"/>
       <w:pgBorders w:offsetFrom="page">
@@ -11462,6 +11392,26 @@
 </w:ftr>
 </file>
 
+<file path=word/footer2.xml><?xml version="1.0" encoding="utf-8"?>
+<w:ftr xmlns:wpc="http://schemas.microsoft.com/office/word/2010/wordprocessingCanvas" xmlns:cx="http://schemas.microsoft.com/office/drawing/2014/chartex" xmlns:cx1="http://schemas.microsoft.com/office/drawing/2015/9/8/chartex" xmlns:cx2="http://schemas.microsoft.com/office/drawing/2015/10/21/chartex" xmlns:cx3="http://schemas.microsoft.com/office/drawing/2016/5/9/chartex" xmlns:cx4="http://schemas.microsoft.com/office/drawing/2016/5/10/chartex" xmlns:cx5="http://schemas.microsoft.com/office/drawing/2016/5/11/chartex" xmlns:cx6="http://schemas.microsoft.com/office/drawing/2016/5/12/chartex" xmlns:cx7="http://schemas.microsoft.com/office/drawing/2016/5/13/chartex" xmlns:cx8="http://schemas.microsoft.com/office/drawing/2016/5/14/chartex" xmlns:mc="http://schemas.openxmlformats.org/markup-compatibility/2006" xmlns:aink="http://schemas.microsoft.com/office/drawing/2016/ink" xmlns:am3d="http://schemas.microsoft.com/office/drawing/2017/model3d" xmlns:o="urn:schemas-microsoft-com:office:office" xmlns:r="http://schemas.openxmlformats.org/officeDocument/2006/relationships" xmlns:m="http://schemas.openxmlformats.org/officeDocument/2006/math" xmlns:v="urn:schemas-microsoft-com:vml" xmlns:wp14="http://schemas.microsoft.com/office/word/2010/wordprocessingDrawing" xmlns:wp="http://schemas.openxmlformats.org/drawingml/2006/wordprocessingDrawing" xmlns:w10="urn:schemas-microsoft-com:office:word" xmlns:w="http://schemas.openxmlformats.org/wordprocessingml/2006/main" xmlns:w14="http://schemas.microsoft.com/office/word/2010/wordml" xmlns:w15="http://schemas.microsoft.com/office/word/2012/wordml" xmlns:w16cex="http://schemas.microsoft.com/office/word/2018/wordml/cex" xmlns:w16cid="http://schemas.microsoft.com/office/word/2016/wordml/cid" xmlns:w16="http://schemas.microsoft.com/office/word/2018/wordml" xmlns:w16se="http://schemas.microsoft.com/office/word/2015/wordml/symex" xmlns:wpg="http://schemas.microsoft.com/office/word/2010/wordprocessingGroup" xmlns:wpi="http://schemas.microsoft.com/office/word/2010/wordprocessingInk" xmlns:wne="http://schemas.microsoft.com/office/word/2006/wordml" xmlns:wps="http://schemas.microsoft.com/office/word/2010/wordprocessingShape" mc:Ignorable="w14 w15 w16se w16cid w16 w16cex wp14">
+  <w:p>
+    <w:pPr>
+      <w:pStyle w:val="Footer"/>
+    </w:pPr>
+  </w:p>
+</w:ftr>
+</file>
+
+<file path=word/footer3.xml><?xml version="1.0" encoding="utf-8"?>
+<w:ftr xmlns:wpc="http://schemas.microsoft.com/office/word/2010/wordprocessingCanvas" xmlns:cx="http://schemas.microsoft.com/office/drawing/2014/chartex" xmlns:cx1="http://schemas.microsoft.com/office/drawing/2015/9/8/chartex" xmlns:cx2="http://schemas.microsoft.com/office/drawing/2015/10/21/chartex" xmlns:cx3="http://schemas.microsoft.com/office/drawing/2016/5/9/chartex" xmlns:cx4="http://schemas.microsoft.com/office/drawing/2016/5/10/chartex" xmlns:cx5="http://schemas.microsoft.com/office/drawing/2016/5/11/chartex" xmlns:cx6="http://schemas.microsoft.com/office/drawing/2016/5/12/chartex" xmlns:cx7="http://schemas.microsoft.com/office/drawing/2016/5/13/chartex" xmlns:cx8="http://schemas.microsoft.com/office/drawing/2016/5/14/chartex" xmlns:mc="http://schemas.openxmlformats.org/markup-compatibility/2006" xmlns:aink="http://schemas.microsoft.com/office/drawing/2016/ink" xmlns:am3d="http://schemas.microsoft.com/office/drawing/2017/model3d" xmlns:o="urn:schemas-microsoft-com:office:office" xmlns:r="http://schemas.openxmlformats.org/officeDocument/2006/relationships" xmlns:m="http://schemas.openxmlformats.org/officeDocument/2006/math" xmlns:v="urn:schemas-microsoft-com:vml" xmlns:wp14="http://schemas.microsoft.com/office/word/2010/wordprocessingDrawing" xmlns:wp="http://schemas.openxmlformats.org/drawingml/2006/wordprocessingDrawing" xmlns:w10="urn:schemas-microsoft-com:office:word" xmlns:w="http://schemas.openxmlformats.org/wordprocessingml/2006/main" xmlns:w14="http://schemas.microsoft.com/office/word/2010/wordml" xmlns:w15="http://schemas.microsoft.com/office/word/2012/wordml" xmlns:w16cex="http://schemas.microsoft.com/office/word/2018/wordml/cex" xmlns:w16cid="http://schemas.microsoft.com/office/word/2016/wordml/cid" xmlns:w16="http://schemas.microsoft.com/office/word/2018/wordml" xmlns:w16se="http://schemas.microsoft.com/office/word/2015/wordml/symex" xmlns:wpg="http://schemas.microsoft.com/office/word/2010/wordprocessingGroup" xmlns:wpi="http://schemas.microsoft.com/office/word/2010/wordprocessingInk" xmlns:wne="http://schemas.microsoft.com/office/word/2006/wordml" xmlns:wps="http://schemas.microsoft.com/office/word/2010/wordprocessingShape" mc:Ignorable="w14 w15 w16se w16cid w16 w16cex wp14">
+  <w:p>
+    <w:pPr>
+      <w:pStyle w:val="Footer"/>
+    </w:pPr>
+  </w:p>
+</w:ftr>
+</file>
+
 <file path=word/footnotes.xml><?xml version="1.0" encoding="utf-8"?>
 <w:footnotes xmlns:wpc="http://schemas.microsoft.com/office/word/2010/wordprocessingCanvas" xmlns:cx="http://schemas.microsoft.com/office/drawing/2014/chartex" xmlns:cx1="http://schemas.microsoft.com/office/drawing/2015/9/8/chartex" xmlns:cx2="http://schemas.microsoft.com/office/drawing/2015/10/21/chartex" xmlns:cx3="http://schemas.microsoft.com/office/drawing/2016/5/9/chartex" xmlns:cx4="http://schemas.microsoft.com/office/drawing/2016/5/10/chartex" xmlns:cx5="http://schemas.microsoft.com/office/drawing/2016/5/11/chartex" xmlns:cx6="http://schemas.microsoft.com/office/drawing/2016/5/12/chartex" xmlns:cx7="http://schemas.microsoft.com/office/drawing/2016/5/13/chartex" xmlns:cx8="http://schemas.microsoft.com/office/drawing/2016/5/14/chartex" xmlns:mc="http://schemas.openxmlformats.org/markup-compatibility/2006" xmlns:aink="http://schemas.microsoft.com/office/drawing/2016/ink" xmlns:am3d="http://schemas.microsoft.com/office/drawing/2017/model3d" xmlns:o="urn:schemas-microsoft-com:office:office" xmlns:r="http://schemas.openxmlformats.org/officeDocument/2006/relationships" xmlns:m="http://schemas.openxmlformats.org/officeDocument/2006/math" xmlns:v="urn:schemas-microsoft-com:vml" xmlns:wp14="http://schemas.microsoft.com/office/word/2010/wordprocessingDrawing" xmlns:wp="http://schemas.openxmlformats.org/drawingml/2006/wordprocessingDrawing" xmlns:w10="urn:schemas-microsoft-com:office:word" xmlns:w="http://schemas.openxmlformats.org/wordprocessingml/2006/main" xmlns:w14="http://schemas.microsoft.com/office/word/2010/wordml" xmlns:w15="http://schemas.microsoft.com/office/word/2012/wordml" xmlns:w16cex="http://schemas.microsoft.com/office/word/2018/wordml/cex" xmlns:w16cid="http://schemas.microsoft.com/office/word/2016/wordml/cid" xmlns:w16="http://schemas.microsoft.com/office/word/2018/wordml" xmlns:w16se="http://schemas.microsoft.com/office/word/2015/wordml/symex" xmlns:wpg="http://schemas.microsoft.com/office/word/2010/wordprocessingGroup" xmlns:wpi="http://schemas.microsoft.com/office/word/2010/wordprocessingInk" xmlns:wne="http://schemas.microsoft.com/office/word/2006/wordml" xmlns:wps="http://schemas.microsoft.com/office/word/2010/wordprocessingShape" mc:Ignorable="w14 w15 w16se w16cid w16 w16cex wp14">
   <w:footnote w:type="separator" w:id="-1">
@@ -11563,6 +11513,16 @@
 </file>
 
 <file path=word/header1.xml><?xml version="1.0" encoding="utf-8"?>
+<w:hdr xmlns:wpc="http://schemas.microsoft.com/office/word/2010/wordprocessingCanvas" xmlns:cx="http://schemas.microsoft.com/office/drawing/2014/chartex" xmlns:cx1="http://schemas.microsoft.com/office/drawing/2015/9/8/chartex" xmlns:cx2="http://schemas.microsoft.com/office/drawing/2015/10/21/chartex" xmlns:cx3="http://schemas.microsoft.com/office/drawing/2016/5/9/chartex" xmlns:cx4="http://schemas.microsoft.com/office/drawing/2016/5/10/chartex" xmlns:cx5="http://schemas.microsoft.com/office/drawing/2016/5/11/chartex" xmlns:cx6="http://schemas.microsoft.com/office/drawing/2016/5/12/chartex" xmlns:cx7="http://schemas.microsoft.com/office/drawing/2016/5/13/chartex" xmlns:cx8="http://schemas.microsoft.com/office/drawing/2016/5/14/chartex" xmlns:mc="http://schemas.openxmlformats.org/markup-compatibility/2006" xmlns:aink="http://schemas.microsoft.com/office/drawing/2016/ink" xmlns:am3d="http://schemas.microsoft.com/office/drawing/2017/model3d" xmlns:o="urn:schemas-microsoft-com:office:office" xmlns:r="http://schemas.openxmlformats.org/officeDocument/2006/relationships" xmlns:m="http://schemas.openxmlformats.org/officeDocument/2006/math" xmlns:v="urn:schemas-microsoft-com:vml" xmlns:wp14="http://schemas.microsoft.com/office/word/2010/wordprocessingDrawing" xmlns:wp="http://schemas.openxmlformats.org/drawingml/2006/wordprocessingDrawing" xmlns:w10="urn:schemas-microsoft-com:office:word" xmlns:w="http://schemas.openxmlformats.org/wordprocessingml/2006/main" xmlns:w14="http://schemas.microsoft.com/office/word/2010/wordml" xmlns:w15="http://schemas.microsoft.com/office/word/2012/wordml" xmlns:w16cex="http://schemas.microsoft.com/office/word/2018/wordml/cex" xmlns:w16cid="http://schemas.microsoft.com/office/word/2016/wordml/cid" xmlns:w16="http://schemas.microsoft.com/office/word/2018/wordml" xmlns:w16se="http://schemas.microsoft.com/office/word/2015/wordml/symex" xmlns:wpg="http://schemas.microsoft.com/office/word/2010/wordprocessingGroup" xmlns:wpi="http://schemas.microsoft.com/office/word/2010/wordprocessingInk" xmlns:wne="http://schemas.microsoft.com/office/word/2006/wordml" xmlns:wps="http://schemas.microsoft.com/office/word/2010/wordprocessingShape" mc:Ignorable="w14 w15 w16se w16cid w16 w16cex wp14">
+  <w:p>
+    <w:pPr>
+      <w:pStyle w:val="Header"/>
+    </w:pPr>
+  </w:p>
+</w:hdr>
+</file>
+
+<file path=word/header2.xml><?xml version="1.0" encoding="utf-8"?>
 <w:hdr xmlns:wpc="http://schemas.microsoft.com/office/word/2010/wordprocessingCanvas" xmlns:cx="http://schemas.microsoft.com/office/drawing/2014/chartex" xmlns:cx1="http://schemas.microsoft.com/office/drawing/2015/9/8/chartex" xmlns:cx2="http://schemas.microsoft.com/office/drawing/2015/10/21/chartex" xmlns:cx3="http://schemas.microsoft.com/office/drawing/2016/5/9/chartex" xmlns:cx4="http://schemas.microsoft.com/office/drawing/2016/5/10/chartex" xmlns:cx5="http://schemas.microsoft.com/office/drawing/2016/5/11/chartex" xmlns:cx6="http://schemas.microsoft.com/office/drawing/2016/5/12/chartex" xmlns:cx7="http://schemas.microsoft.com/office/drawing/2016/5/13/chartex" xmlns:cx8="http://schemas.microsoft.com/office/drawing/2016/5/14/chartex" xmlns:mc="http://schemas.openxmlformats.org/markup-compatibility/2006" xmlns:aink="http://schemas.microsoft.com/office/drawing/2016/ink" xmlns:am3d="http://schemas.microsoft.com/office/drawing/2017/model3d" xmlns:o="urn:schemas-microsoft-com:office:office" xmlns:r="http://schemas.openxmlformats.org/officeDocument/2006/relationships" xmlns:m="http://schemas.openxmlformats.org/officeDocument/2006/math" xmlns:v="urn:schemas-microsoft-com:vml" xmlns:wp14="http://schemas.microsoft.com/office/word/2010/wordprocessingDrawing" xmlns:wp="http://schemas.openxmlformats.org/drawingml/2006/wordprocessingDrawing" xmlns:w10="urn:schemas-microsoft-com:office:word" xmlns:w="http://schemas.openxmlformats.org/wordprocessingml/2006/main" xmlns:w14="http://schemas.microsoft.com/office/word/2010/wordml" xmlns:w15="http://schemas.microsoft.com/office/word/2012/wordml" xmlns:w16cex="http://schemas.microsoft.com/office/word/2018/wordml/cex" xmlns:w16cid="http://schemas.microsoft.com/office/word/2016/wordml/cid" xmlns:w16="http://schemas.microsoft.com/office/word/2018/wordml" xmlns:w16se="http://schemas.microsoft.com/office/word/2015/wordml/symex" xmlns:wpg="http://schemas.microsoft.com/office/word/2010/wordprocessingGroup" xmlns:wpi="http://schemas.microsoft.com/office/word/2010/wordprocessingInk" xmlns:wne="http://schemas.microsoft.com/office/word/2006/wordml" xmlns:wps="http://schemas.microsoft.com/office/word/2010/wordprocessingShape" mc:Ignorable="w14 w15 w16se w16cid w16 w16cex wp14">
   <w:p>
     <w:pPr>
@@ -12091,7 +12051,27 @@
         <w:rtl/>
         <w:lang w:bidi="fa-IR"/>
       </w:rPr>
-      <w:t>تمرین سری دوم(موعد تحویل:</w:t>
+      <w:t xml:space="preserve">تمرین سری </w:t>
+    </w:r>
+    <w:r>
+      <w:rPr>
+        <w:rFonts w:ascii="IranNastaliq" w:hAnsi="IranNastaliq" w:cs="IranNastaliq" w:hint="cs"/>
+        <w:sz w:val="36"/>
+        <w:szCs w:val="36"/>
+        <w:rtl/>
+        <w:lang w:bidi="fa-IR"/>
+      </w:rPr>
+      <w:t>سوم</w:t>
+    </w:r>
+    <w:r>
+      <w:rPr>
+        <w:rFonts w:ascii="IranNastaliq" w:hAnsi="IranNastaliq" w:cs="IranNastaliq" w:hint="cs"/>
+        <w:sz w:val="36"/>
+        <w:szCs w:val="36"/>
+        <w:rtl/>
+        <w:lang w:bidi="fa-IR"/>
+      </w:rPr>
+      <w:t>(موعد تحویل:</w:t>
     </w:r>
     <w:r>
       <w:rPr>
@@ -12127,7 +12107,7 @@
 </w:hdr>
 </file>
 
-<file path=word/header2.xml><?xml version="1.0" encoding="utf-8"?>
+<file path=word/header3.xml><?xml version="1.0" encoding="utf-8"?>
 <w:hdr xmlns:wpc="http://schemas.microsoft.com/office/word/2010/wordprocessingCanvas" xmlns:cx="http://schemas.microsoft.com/office/drawing/2014/chartex" xmlns:cx1="http://schemas.microsoft.com/office/drawing/2015/9/8/chartex" xmlns:cx2="http://schemas.microsoft.com/office/drawing/2015/10/21/chartex" xmlns:cx3="http://schemas.microsoft.com/office/drawing/2016/5/9/chartex" xmlns:cx4="http://schemas.microsoft.com/office/drawing/2016/5/10/chartex" xmlns:cx5="http://schemas.microsoft.com/office/drawing/2016/5/11/chartex" xmlns:cx6="http://schemas.microsoft.com/office/drawing/2016/5/12/chartex" xmlns:cx7="http://schemas.microsoft.com/office/drawing/2016/5/13/chartex" xmlns:cx8="http://schemas.microsoft.com/office/drawing/2016/5/14/chartex" xmlns:mc="http://schemas.openxmlformats.org/markup-compatibility/2006" xmlns:aink="http://schemas.microsoft.com/office/drawing/2016/ink" xmlns:am3d="http://schemas.microsoft.com/office/drawing/2017/model3d" xmlns:o="urn:schemas-microsoft-com:office:office" xmlns:r="http://schemas.openxmlformats.org/officeDocument/2006/relationships" xmlns:m="http://schemas.openxmlformats.org/officeDocument/2006/math" xmlns:v="urn:schemas-microsoft-com:vml" xmlns:wp14="http://schemas.microsoft.com/office/word/2010/wordprocessingDrawing" xmlns:wp="http://schemas.openxmlformats.org/drawingml/2006/wordprocessingDrawing" xmlns:w10="urn:schemas-microsoft-com:office:word" xmlns:w="http://schemas.openxmlformats.org/wordprocessingml/2006/main" xmlns:w14="http://schemas.microsoft.com/office/word/2010/wordml" xmlns:w15="http://schemas.microsoft.com/office/word/2012/wordml" xmlns:w16cex="http://schemas.microsoft.com/office/word/2018/wordml/cex" xmlns:w16cid="http://schemas.microsoft.com/office/word/2016/wordml/cid" xmlns:w16="http://schemas.microsoft.com/office/word/2018/wordml" xmlns:w16se="http://schemas.microsoft.com/office/word/2015/wordml/symex" xmlns:wpg="http://schemas.microsoft.com/office/word/2010/wordprocessingGroup" xmlns:wpi="http://schemas.microsoft.com/office/word/2010/wordprocessingInk" xmlns:wne="http://schemas.microsoft.com/office/word/2006/wordml" xmlns:wps="http://schemas.microsoft.com/office/word/2010/wordprocessingShape" mc:Ignorable="w14 w15 w16se w16cid w16 w16cex wp14">
   <w:p>
     <w:pPr>
@@ -13418,7 +13398,11 @@
         </mc:Choice>
         <mc:Fallback>
           <w:pict>
-            <v:shape w14:anchorId="3DE2AEFF" id="Text Box 10" o:spid="_x0000_s1034" type="#_x0000_t202" style="position:absolute;left:0;text-align:left;margin-left:59.05pt;margin-top:19.25pt;width:75.75pt;height:117.75pt;z-index:251681280;visibility:visible;mso-wrap-style:square;mso-width-percent:0;mso-height-percent:0;mso-wrap-distance-left:9pt;mso-wrap-distance-top:0;mso-wrap-distance-right:9pt;mso-wrap-distance-bottom:0;mso-position-horizontal:absolute;mso-position-horizontal-relative:margin;mso-position-vertical:absolute;mso-position-vertical-relative:text;mso-width-percent:0;mso-height-percent:0;mso-width-relative:margin;mso-height-relative:margin;v-text-anchor:top" o:gfxdata="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" filled="f" stroked="f" strokeweight=".5pt">
+            <v:shapetype w14:anchorId="3DE2AEFF" id="_x0000_t202" coordsize="21600,21600" o:spt="202" path="m,l,21600r21600,l21600,xe">
+              <v:stroke joinstyle="miter"/>
+              <v:path gradientshapeok="t" o:connecttype="rect"/>
+            </v:shapetype>
+            <v:shape id="Text Box 10" o:spid="_x0000_s1034" type="#_x0000_t202" style="position:absolute;left:0;text-align:left;margin-left:59.05pt;margin-top:19.25pt;width:75.75pt;height:117.75pt;z-index:251681280;visibility:visible;mso-wrap-style:square;mso-width-percent:0;mso-height-percent:0;mso-wrap-distance-left:9pt;mso-wrap-distance-top:0;mso-wrap-distance-right:9pt;mso-wrap-distance-bottom:0;mso-position-horizontal:absolute;mso-position-horizontal-relative:margin;mso-position-vertical:absolute;mso-position-vertical-relative:text;mso-width-percent:0;mso-height-percent:0;mso-width-relative:margin;mso-height-relative:margin;v-text-anchor:top" o:gfxdata="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" filled="f" stroked="f" strokeweight=".5pt">
               <v:textbox>
                 <w:txbxContent>
                   <w:tbl>
@@ -16485,7 +16469,7 @@
         <v:path o:extrusionok="f" gradientshapeok="t" o:connecttype="rect"/>
         <o:lock v:ext="edit" aspectratio="t"/>
       </v:shapetype>
-      <v:shape id="_x0000_i1740" type="#_x0000_t75" style="width:11.25pt;height:11.25pt" o:bullet="t">
+      <v:shape id="_x0000_i1934" type="#_x0000_t75" style="width:11.25pt;height:11.25pt" o:bullet="t">
         <v:imagedata r:id="rId1" o:title="mso4629"/>
       </v:shape>
     </w:pict>
@@ -20314,7 +20298,7 @@
 </file>
 
 <file path=customXml/itemProps1.xml><?xml version="1.0" encoding="utf-8"?>
-<ds:datastoreItem xmlns:ds="http://schemas.openxmlformats.org/officeDocument/2006/customXml" ds:itemID="{B5A6298F-0C82-4458-8724-88A424EF8C21}">
+<ds:datastoreItem xmlns:ds="http://schemas.openxmlformats.org/officeDocument/2006/customXml" ds:itemID="{C2281BEF-F487-4DC2-A79F-2708354740D7}">
   <ds:schemaRefs>
     <ds:schemaRef ds:uri="http://schemas.openxmlformats.org/officeDocument/2006/bibliography"/>
   </ds:schemaRefs>

</xml_diff>

<commit_message>
fix: Correct HW-3 Issues
</commit_message>
<xml_diff>
--- a/Homeworks/S2-98-99/CN1-S2-98-99-HW3.docx
+++ b/Homeworks/S2-98-99/CN1-S2-98-99-HW3.docx
@@ -4412,7 +4412,7 @@
           <w:rtl/>
           <w:lang w:bidi="fa-IR"/>
         </w:rPr>
-        <w:t>۶</w:t>
+        <w:t>۵</w:t>
       </w:r>
       <w:r>
         <w:rPr>
@@ -5625,7 +5625,7 @@
           <v:shape id="_x0000_s1027" type="#_x0000_t75" style="position:absolute;left:0;text-align:left;margin-left:115.65pt;margin-top:7.45pt;width:476.9pt;height:165.35pt;z-index:251659264;mso-position-horizontal-relative:text;mso-position-vertical-relative:text">
             <v:imagedata r:id="rId10" o:title=""/>
           </v:shape>
-          <o:OLEObject Type="Embed" ProgID="Word.Document.12" ShapeID="_x0000_s1027" DrawAspect="Content" ObjectID="_1651432650" r:id="rId11">
+          <o:OLEObject Type="Embed" ProgID="Word.Document.12" ShapeID="_x0000_s1027" DrawAspect="Content" ObjectID="_1652217448" r:id="rId11">
             <o:FieldCodes>\s</o:FieldCodes>
           </o:OLEObject>
         </w:object>
@@ -6278,7 +6278,23 @@
           <w:rtl/>
           <w:lang w:bidi="fa-IR"/>
         </w:rPr>
-        <w:t xml:space="preserve">سوال ۷: </w:t>
+        <w:t xml:space="preserve">سوال </w:t>
+      </w:r>
+      <w:r>
+        <w:rPr>
+          <w:rFonts w:hint="cs"/>
+          <w:rtl/>
+          <w:lang w:bidi="fa-IR"/>
+        </w:rPr>
+        <w:t>۶</w:t>
+      </w:r>
+      <w:r>
+        <w:rPr>
+          <w:rFonts w:hint="cs"/>
+          <w:rtl/>
+          <w:lang w:bidi="fa-IR"/>
+        </w:rPr>
+        <w:t xml:space="preserve">: </w:t>
       </w:r>
       <w:r>
         <w:rPr>
@@ -6635,7 +6651,23 @@
           <w:rtl/>
           <w:lang w:bidi="fa-IR"/>
         </w:rPr>
-        <w:t xml:space="preserve">سوال ۸: فرض کنید بانک محمد و شرکا چهار سرور برای پاسخ به تقاضاهای اینترنت بانک وجود دارد. مشتریان از طریق آدرس </w:t>
+        <w:t xml:space="preserve">سوال </w:t>
+      </w:r>
+      <w:r>
+        <w:rPr>
+          <w:rFonts w:hint="cs"/>
+          <w:rtl/>
+          <w:lang w:bidi="fa-IR"/>
+        </w:rPr>
+        <w:t>۷</w:t>
+      </w:r>
+      <w:r>
+        <w:rPr>
+          <w:rFonts w:hint="cs"/>
+          <w:rtl/>
+          <w:lang w:bidi="fa-IR"/>
+        </w:rPr>
+        <w:t xml:space="preserve">: فرض کنید بانک محمد و شرکا چهار سرور برای پاسخ به تقاضاهای اینترنت بانک وجود دارد. مشتریان از طریق آدرس </w:t>
       </w:r>
       <w:r>
         <w:rPr>
@@ -6723,7 +6755,23 @@
           <w:lang w:bidi="fa-IR"/>
         </w:rPr>
         <w:lastRenderedPageBreak/>
-        <w:t xml:space="preserve">سوال ۹: شرکت محتوا خوب یک شرک توزیع و پخش ویدیو به صورت آنلاین از طریق </w:t>
+        <w:t xml:space="preserve">سوال </w:t>
+      </w:r>
+      <w:r>
+        <w:rPr>
+          <w:rFonts w:hint="cs"/>
+          <w:rtl/>
+          <w:lang w:bidi="fa-IR"/>
+        </w:rPr>
+        <w:t>۸</w:t>
+      </w:r>
+      <w:r>
+        <w:rPr>
+          <w:rFonts w:hint="cs"/>
+          <w:rtl/>
+          <w:lang w:bidi="fa-IR"/>
+        </w:rPr>
+        <w:t xml:space="preserve">: شرکت محتوا خوب یک شرک توزیع و پخش ویدیو به صورت آنلاین از طریق </w:t>
       </w:r>
       <w:r>
         <w:rPr>
@@ -6815,7 +6863,23 @@
           <w:rtl/>
           <w:lang w:bidi="fa-IR"/>
         </w:rPr>
-        <w:t xml:space="preserve">سوال ۱۰: </w:t>
+        <w:t xml:space="preserve">سوال </w:t>
+      </w:r>
+      <w:r>
+        <w:rPr>
+          <w:rFonts w:hint="cs"/>
+          <w:rtl/>
+          <w:lang w:bidi="fa-IR"/>
+        </w:rPr>
+        <w:t>۹</w:t>
+      </w:r>
+      <w:r>
+        <w:rPr>
+          <w:rFonts w:hint="cs"/>
+          <w:rtl/>
+          <w:lang w:bidi="fa-IR"/>
+        </w:rPr>
+        <w:t xml:space="preserve">: </w:t>
       </w:r>
       <w:r>
         <w:rPr>
@@ -7313,7 +7377,21 @@
           <w:rFonts w:hint="cs"/>
           <w:rtl/>
         </w:rPr>
-        <w:t>سوال ۱۱:</w:t>
+        <w:t>سوال ۱</w:t>
+      </w:r>
+      <w:r>
+        <w:rPr>
+          <w:rFonts w:hint="cs"/>
+          <w:rtl/>
+        </w:rPr>
+        <w:t>۰</w:t>
+      </w:r>
+      <w:r>
+        <w:rPr>
+          <w:rFonts w:hint="cs"/>
+          <w:rtl/>
+        </w:rPr>
+        <w:t>:</w:t>
       </w:r>
       <w:r>
         <w:rPr>
@@ -9623,7 +9701,21 @@
           <w:rFonts w:hint="cs"/>
           <w:rtl/>
         </w:rPr>
-        <w:t>۱۲:</w:t>
+        <w:t>۱</w:t>
+      </w:r>
+      <w:r>
+        <w:rPr>
+          <w:rFonts w:hint="cs"/>
+          <w:rtl/>
+        </w:rPr>
+        <w:t>۱</w:t>
+      </w:r>
+      <w:r>
+        <w:rPr>
+          <w:rFonts w:hint="cs"/>
+          <w:rtl/>
+        </w:rPr>
+        <w:t>:</w:t>
       </w:r>
       <w:r>
         <w:rPr>
@@ -9729,7 +9821,14 @@
           <w:rFonts w:hint="cs"/>
           <w:rtl/>
         </w:rPr>
-        <w:t>۱۳</w:t>
+        <w:t>۱</w:t>
+      </w:r>
+      <w:r>
+        <w:rPr>
+          <w:rFonts w:hint="cs"/>
+          <w:rtl/>
+        </w:rPr>
+        <w:t>۲</w:t>
       </w:r>
       <w:r>
         <w:rPr>
@@ -9878,7 +9977,14 @@
           <w:rFonts w:hint="cs"/>
           <w:rtl/>
         </w:rPr>
-        <w:t>۱۴</w:t>
+        <w:t>۱</w:t>
+      </w:r>
+      <w:r>
+        <w:rPr>
+          <w:rFonts w:hint="cs"/>
+          <w:rtl/>
+        </w:rPr>
+        <w:t>۳</w:t>
       </w:r>
       <w:r>
         <w:rPr>
@@ -10158,7 +10264,14 @@
           <w:rFonts w:hint="cs"/>
           <w:rtl/>
         </w:rPr>
-        <w:t>۱۵</w:t>
+        <w:t>۱</w:t>
+      </w:r>
+      <w:r>
+        <w:rPr>
+          <w:rFonts w:hint="cs"/>
+          <w:rtl/>
+        </w:rPr>
+        <w:t>۴</w:t>
       </w:r>
       <w:r>
         <w:rPr>
@@ -10572,7 +10685,7 @@
           <w:rFonts w:hint="cs"/>
           <w:rtl/>
         </w:rPr>
-        <w:t>۶</w:t>
+        <w:t>۵</w:t>
       </w:r>
       <w:r>
         <w:rPr>
@@ -10672,555 +10785,870 @@
     </w:p>
     <w:p>
       <w:pPr>
-        <w:shd w:val="clear" w:color="auto" w:fill="D9D9D9" w:themeFill="background1" w:themeFillShade="D9"/>
+        <w:shd w:val="clear" w:color="auto" w:fill="1E1E1E"/>
         <w:bidi w:val="0"/>
-        <w:rPr>
-          <w:rFonts w:ascii="Courier New" w:hAnsi="Courier New" w:cs="Courier New"/>
-          <w:lang w:bidi="fa-IR"/>
-        </w:rPr>
-      </w:pPr>
-      <w:r>
-        <w:rPr>
-          <w:rFonts w:ascii="Courier New" w:hAnsi="Courier New" w:cs="Courier New"/>
-          <w:rtl/>
-          <w:lang w:bidi="fa-IR"/>
-        </w:rPr>
-        <w:t>$</w:t>
-      </w:r>
-      <w:r>
-        <w:rPr>
-          <w:rFonts w:ascii="Courier New" w:hAnsi="Courier New" w:cs="Courier New"/>
-          <w:lang w:bidi="fa-IR"/>
-        </w:rPr>
-        <w:t>ORIGIN domain.com</w:t>
+        <w:spacing w:after="0" w:line="285" w:lineRule="atLeast"/>
+        <w:jc w:val="left"/>
+        <w:rPr>
+          <w:rFonts w:ascii="Consolas" w:eastAsia="Times New Roman" w:hAnsi="Consolas" w:cs="Times New Roman"/>
+          <w:color w:val="D4D4D4"/>
+          <w:sz w:val="21"/>
+          <w:szCs w:val="21"/>
+        </w:rPr>
+      </w:pPr>
+      <w:r>
+        <w:rPr>
+          <w:rFonts w:ascii="Consolas" w:eastAsia="Times New Roman" w:hAnsi="Consolas" w:cs="Times New Roman"/>
+          <w:color w:val="569CD6"/>
+          <w:sz w:val="21"/>
+          <w:szCs w:val="21"/>
+        </w:rPr>
+        <w:t>$ORIGIN </w:t>
+      </w:r>
+      <w:r>
+        <w:rPr>
+          <w:rFonts w:ascii="Consolas" w:eastAsia="Times New Roman" w:hAnsi="Consolas" w:cs="Times New Roman"/>
+          <w:color w:val="9CDCFE"/>
+          <w:sz w:val="21"/>
+          <w:szCs w:val="21"/>
+        </w:rPr>
+        <w:t>domain.com</w:t>
       </w:r>
     </w:p>
     <w:p>
       <w:pPr>
-        <w:shd w:val="clear" w:color="auto" w:fill="D9D9D9" w:themeFill="background1" w:themeFillShade="D9"/>
+        <w:shd w:val="clear" w:color="auto" w:fill="1E1E1E"/>
         <w:bidi w:val="0"/>
-        <w:rPr>
-          <w:rFonts w:ascii="Courier New" w:hAnsi="Courier New" w:cs="Courier New"/>
-          <w:lang w:bidi="fa-IR"/>
-        </w:rPr>
-      </w:pPr>
-      <w:r>
-        <w:rPr>
-          <w:rFonts w:ascii="Courier New" w:hAnsi="Courier New" w:cs="Courier New"/>
-          <w:rtl/>
-          <w:lang w:bidi="fa-IR"/>
-        </w:rPr>
-        <w:t>$</w:t>
-      </w:r>
-      <w:r>
-        <w:rPr>
-          <w:rFonts w:ascii="Courier New" w:hAnsi="Courier New" w:cs="Courier New"/>
-          <w:lang w:bidi="fa-IR"/>
-        </w:rPr>
-        <w:t>TTL 86400</w:t>
+        <w:spacing w:after="0" w:line="285" w:lineRule="atLeast"/>
+        <w:jc w:val="left"/>
+        <w:rPr>
+          <w:rFonts w:ascii="Consolas" w:eastAsia="Times New Roman" w:hAnsi="Consolas" w:cs="Times New Roman"/>
+          <w:color w:val="D4D4D4"/>
+          <w:sz w:val="21"/>
+          <w:szCs w:val="21"/>
+        </w:rPr>
+      </w:pPr>
+      <w:r>
+        <w:rPr>
+          <w:rFonts w:ascii="Consolas" w:eastAsia="Times New Roman" w:hAnsi="Consolas" w:cs="Times New Roman"/>
+          <w:color w:val="569CD6"/>
+          <w:sz w:val="21"/>
+          <w:szCs w:val="21"/>
+        </w:rPr>
+        <w:t>$TTL </w:t>
+      </w:r>
+      <w:r>
+        <w:rPr>
+          <w:rFonts w:ascii="Consolas" w:eastAsia="Times New Roman" w:hAnsi="Consolas" w:cs="Times New Roman"/>
+          <w:color w:val="9CDCFE"/>
+          <w:sz w:val="21"/>
+          <w:szCs w:val="21"/>
+        </w:rPr>
+        <w:t>86400</w:t>
       </w:r>
     </w:p>
     <w:p>
       <w:pPr>
-        <w:shd w:val="clear" w:color="auto" w:fill="D9D9D9" w:themeFill="background1" w:themeFillShade="D9"/>
+        <w:shd w:val="clear" w:color="auto" w:fill="1E1E1E"/>
         <w:bidi w:val="0"/>
-        <w:rPr>
-          <w:rFonts w:ascii="Courier New" w:hAnsi="Courier New" w:cs="Courier New"/>
-          <w:lang w:bidi="fa-IR"/>
-        </w:rPr>
-      </w:pPr>
-      <w:r>
-        <w:rPr>
-          <w:rFonts w:ascii="Courier New" w:hAnsi="Courier New" w:cs="Courier New"/>
-          <w:rtl/>
-          <w:lang w:bidi="fa-IR"/>
-        </w:rPr>
-        <w:t xml:space="preserve">@     </w:t>
-      </w:r>
-      <w:r>
-        <w:rPr>
-          <w:rFonts w:ascii="Courier New" w:hAnsi="Courier New" w:cs="Courier New"/>
-          <w:lang w:bidi="fa-IR"/>
-        </w:rPr>
-        <w:t>IN     SOA    dns1.domain.com.     hostmaster.domain.com</w:t>
-      </w:r>
-      <w:r>
-        <w:rPr>
-          <w:rFonts w:ascii="Courier New" w:hAnsi="Courier New" w:cs="Courier New"/>
-          <w:rtl/>
-          <w:lang w:bidi="fa-IR"/>
-        </w:rPr>
-        <w:t>. (</w:t>
+        <w:spacing w:after="0" w:line="285" w:lineRule="atLeast"/>
+        <w:jc w:val="left"/>
+        <w:rPr>
+          <w:rFonts w:ascii="Consolas" w:eastAsia="Times New Roman" w:hAnsi="Consolas" w:cs="Times New Roman"/>
+          <w:color w:val="D4D4D4"/>
+          <w:sz w:val="21"/>
+          <w:szCs w:val="21"/>
+        </w:rPr>
+      </w:pPr>
+      <w:r>
+        <w:rPr>
+          <w:rFonts w:ascii="Consolas" w:eastAsia="Times New Roman" w:hAnsi="Consolas" w:cs="Times New Roman"/>
+          <w:color w:val="569CD6"/>
+          <w:sz w:val="21"/>
+          <w:szCs w:val="21"/>
+        </w:rPr>
+        <w:t>@</w:t>
+      </w:r>
+      <w:r>
+        <w:rPr>
+          <w:rFonts w:ascii="Consolas" w:eastAsia="Times New Roman" w:hAnsi="Consolas" w:cs="Times New Roman"/>
+          <w:color w:val="CE9178"/>
+          <w:sz w:val="21"/>
+          <w:szCs w:val="21"/>
+        </w:rPr>
+        <w:t> </w:t>
+      </w:r>
+      <w:r>
+        <w:rPr>
+          <w:rFonts w:ascii="Consolas" w:eastAsia="Times New Roman" w:hAnsi="Consolas" w:cs="Times New Roman"/>
+          <w:color w:val="569CD6"/>
+          <w:sz w:val="21"/>
+          <w:szCs w:val="21"/>
+        </w:rPr>
+        <w:t>IN     SOA</w:t>
+      </w:r>
+      <w:r>
+        <w:rPr>
+          <w:rFonts w:ascii="Consolas" w:eastAsia="Times New Roman" w:hAnsi="Consolas" w:cs="Times New Roman"/>
+          <w:color w:val="CE9178"/>
+          <w:sz w:val="21"/>
+          <w:szCs w:val="21"/>
+        </w:rPr>
+        <w:t>    dns1.domain.com.     hostmaster.domain.com. </w:t>
       </w:r>
     </w:p>
     <w:p>
       <w:pPr>
-        <w:shd w:val="clear" w:color="auto" w:fill="D9D9D9" w:themeFill="background1" w:themeFillShade="D9"/>
+        <w:shd w:val="clear" w:color="auto" w:fill="1E1E1E"/>
         <w:bidi w:val="0"/>
-        <w:rPr>
-          <w:rFonts w:ascii="Courier New" w:hAnsi="Courier New" w:cs="Courier New"/>
-          <w:lang w:bidi="fa-IR"/>
-        </w:rPr>
-      </w:pPr>
-      <w:r>
-        <w:rPr>
-          <w:rFonts w:ascii="Courier New" w:hAnsi="Courier New" w:cs="Courier New"/>
-          <w:rtl/>
-          <w:lang w:bidi="fa-IR"/>
-        </w:rPr>
-        <w:t xml:space="preserve">                    2001062501 ; </w:t>
-      </w:r>
-      <w:r>
-        <w:rPr>
-          <w:rFonts w:ascii="Courier New" w:hAnsi="Courier New" w:cs="Courier New"/>
-          <w:lang w:bidi="fa-IR"/>
-        </w:rPr>
-        <w:t>serial</w:t>
+        <w:spacing w:after="0" w:line="285" w:lineRule="atLeast"/>
+        <w:jc w:val="left"/>
+        <w:rPr>
+          <w:rFonts w:ascii="Consolas" w:eastAsia="Times New Roman" w:hAnsi="Consolas" w:cs="Times New Roman"/>
+          <w:color w:val="D4D4D4"/>
+          <w:sz w:val="21"/>
+          <w:szCs w:val="21"/>
+        </w:rPr>
+      </w:pPr>
+      <w:r>
+        <w:rPr>
+          <w:rFonts w:ascii="Consolas" w:eastAsia="Times New Roman" w:hAnsi="Consolas" w:cs="Times New Roman"/>
+          <w:color w:val="D4D4D4"/>
+          <w:sz w:val="21"/>
+          <w:szCs w:val="21"/>
+        </w:rPr>
+        <w:t>                    2001062501 </w:t>
+      </w:r>
+      <w:r>
+        <w:rPr>
+          <w:rFonts w:ascii="Consolas" w:eastAsia="Times New Roman" w:hAnsi="Consolas" w:cs="Times New Roman"/>
+          <w:color w:val="6A9955"/>
+          <w:sz w:val="21"/>
+          <w:szCs w:val="21"/>
+        </w:rPr>
+        <w:t>; serial</w:t>
       </w:r>
     </w:p>
     <w:p>
       <w:pPr>
-        <w:shd w:val="clear" w:color="auto" w:fill="D9D9D9" w:themeFill="background1" w:themeFillShade="D9"/>
+        <w:shd w:val="clear" w:color="auto" w:fill="1E1E1E"/>
         <w:bidi w:val="0"/>
-        <w:rPr>
-          <w:rFonts w:ascii="Courier New" w:hAnsi="Courier New" w:cs="Courier New"/>
-          <w:lang w:bidi="fa-IR"/>
-        </w:rPr>
-      </w:pPr>
-      <w:r>
-        <w:rPr>
-          <w:rFonts w:ascii="Courier New" w:hAnsi="Courier New" w:cs="Courier New"/>
-          <w:rtl/>
-          <w:lang w:bidi="fa-IR"/>
-        </w:rPr>
-        <w:t xml:space="preserve">                    21600      ; </w:t>
-      </w:r>
-      <w:r>
-        <w:rPr>
-          <w:rFonts w:ascii="Courier New" w:hAnsi="Courier New" w:cs="Courier New"/>
-          <w:lang w:bidi="fa-IR"/>
-        </w:rPr>
-        <w:t>refresh after 6 hours</w:t>
+        <w:spacing w:after="0" w:line="285" w:lineRule="atLeast"/>
+        <w:jc w:val="left"/>
+        <w:rPr>
+          <w:rFonts w:ascii="Consolas" w:eastAsia="Times New Roman" w:hAnsi="Consolas" w:cs="Times New Roman"/>
+          <w:color w:val="D4D4D4"/>
+          <w:sz w:val="21"/>
+          <w:szCs w:val="21"/>
+        </w:rPr>
+      </w:pPr>
+      <w:r>
+        <w:rPr>
+          <w:rFonts w:ascii="Consolas" w:eastAsia="Times New Roman" w:hAnsi="Consolas" w:cs="Times New Roman"/>
+          <w:color w:val="D4D4D4"/>
+          <w:sz w:val="21"/>
+          <w:szCs w:val="21"/>
+        </w:rPr>
+        <w:t>                    21600      </w:t>
+      </w:r>
+      <w:r>
+        <w:rPr>
+          <w:rFonts w:ascii="Consolas" w:eastAsia="Times New Roman" w:hAnsi="Consolas" w:cs="Times New Roman"/>
+          <w:color w:val="6A9955"/>
+          <w:sz w:val="21"/>
+          <w:szCs w:val="21"/>
+        </w:rPr>
+        <w:t>; refresh after 6 hours</w:t>
       </w:r>
     </w:p>
     <w:p>
       <w:pPr>
-        <w:shd w:val="clear" w:color="auto" w:fill="D9D9D9" w:themeFill="background1" w:themeFillShade="D9"/>
+        <w:shd w:val="clear" w:color="auto" w:fill="1E1E1E"/>
         <w:bidi w:val="0"/>
-        <w:rPr>
-          <w:rFonts w:ascii="Courier New" w:hAnsi="Courier New" w:cs="Courier New"/>
-          <w:lang w:bidi="fa-IR"/>
-        </w:rPr>
-      </w:pPr>
-      <w:r>
-        <w:rPr>
-          <w:rFonts w:ascii="Courier New" w:hAnsi="Courier New" w:cs="Courier New"/>
-          <w:rtl/>
-          <w:lang w:bidi="fa-IR"/>
-        </w:rPr>
-        <w:t xml:space="preserve">                    3600       ; </w:t>
-      </w:r>
-      <w:r>
-        <w:rPr>
-          <w:rFonts w:ascii="Courier New" w:hAnsi="Courier New" w:cs="Courier New"/>
-          <w:lang w:bidi="fa-IR"/>
-        </w:rPr>
-        <w:t>retry after 1 hour</w:t>
+        <w:spacing w:after="0" w:line="285" w:lineRule="atLeast"/>
+        <w:jc w:val="left"/>
+        <w:rPr>
+          <w:rFonts w:ascii="Consolas" w:eastAsia="Times New Roman" w:hAnsi="Consolas" w:cs="Times New Roman"/>
+          <w:color w:val="D4D4D4"/>
+          <w:sz w:val="21"/>
+          <w:szCs w:val="21"/>
+        </w:rPr>
+      </w:pPr>
+      <w:r>
+        <w:rPr>
+          <w:rFonts w:ascii="Consolas" w:eastAsia="Times New Roman" w:hAnsi="Consolas" w:cs="Times New Roman"/>
+          <w:color w:val="D4D4D4"/>
+          <w:sz w:val="21"/>
+          <w:szCs w:val="21"/>
+        </w:rPr>
+        <w:t>                    3600       </w:t>
+      </w:r>
+      <w:r>
+        <w:rPr>
+          <w:rFonts w:ascii="Consolas" w:eastAsia="Times New Roman" w:hAnsi="Consolas" w:cs="Times New Roman"/>
+          <w:color w:val="6A9955"/>
+          <w:sz w:val="21"/>
+          <w:szCs w:val="21"/>
+        </w:rPr>
+        <w:t>; retry after 1 hour</w:t>
       </w:r>
     </w:p>
     <w:p>
       <w:pPr>
-        <w:shd w:val="clear" w:color="auto" w:fill="D9D9D9" w:themeFill="background1" w:themeFillShade="D9"/>
+        <w:shd w:val="clear" w:color="auto" w:fill="1E1E1E"/>
         <w:bidi w:val="0"/>
-        <w:rPr>
-          <w:rFonts w:ascii="Courier New" w:hAnsi="Courier New" w:cs="Courier New"/>
-          <w:lang w:bidi="fa-IR"/>
-        </w:rPr>
-      </w:pPr>
-      <w:r>
-        <w:rPr>
-          <w:rFonts w:ascii="Courier New" w:hAnsi="Courier New" w:cs="Courier New"/>
-          <w:rtl/>
-          <w:lang w:bidi="fa-IR"/>
-        </w:rPr>
-        <w:t xml:space="preserve">                    604800     ; </w:t>
-      </w:r>
-      <w:r>
-        <w:rPr>
-          <w:rFonts w:ascii="Courier New" w:hAnsi="Courier New" w:cs="Courier New"/>
-          <w:lang w:bidi="fa-IR"/>
-        </w:rPr>
-        <w:t>expire after 1 week</w:t>
+        <w:spacing w:after="0" w:line="285" w:lineRule="atLeast"/>
+        <w:jc w:val="left"/>
+        <w:rPr>
+          <w:rFonts w:ascii="Consolas" w:eastAsia="Times New Roman" w:hAnsi="Consolas" w:cs="Times New Roman"/>
+          <w:color w:val="D4D4D4"/>
+          <w:sz w:val="21"/>
+          <w:szCs w:val="21"/>
+        </w:rPr>
+      </w:pPr>
+      <w:r>
+        <w:rPr>
+          <w:rFonts w:ascii="Consolas" w:eastAsia="Times New Roman" w:hAnsi="Consolas" w:cs="Times New Roman"/>
+          <w:color w:val="D4D4D4"/>
+          <w:sz w:val="21"/>
+          <w:szCs w:val="21"/>
+        </w:rPr>
+        <w:t>                    604800     </w:t>
+      </w:r>
+      <w:r>
+        <w:rPr>
+          <w:rFonts w:ascii="Consolas" w:eastAsia="Times New Roman" w:hAnsi="Consolas" w:cs="Times New Roman"/>
+          <w:color w:val="6A9955"/>
+          <w:sz w:val="21"/>
+          <w:szCs w:val="21"/>
+        </w:rPr>
+        <w:t>; expire after 1 week</w:t>
       </w:r>
     </w:p>
     <w:p>
       <w:pPr>
-        <w:shd w:val="clear" w:color="auto" w:fill="D9D9D9" w:themeFill="background1" w:themeFillShade="D9"/>
+        <w:shd w:val="clear" w:color="auto" w:fill="1E1E1E"/>
         <w:bidi w:val="0"/>
-        <w:rPr>
-          <w:rFonts w:ascii="Courier New" w:hAnsi="Courier New" w:cs="Courier New"/>
-          <w:lang w:bidi="fa-IR"/>
-        </w:rPr>
-      </w:pPr>
-      <w:r>
-        <w:rPr>
-          <w:rFonts w:ascii="Courier New" w:hAnsi="Courier New" w:cs="Courier New"/>
-          <w:rtl/>
-          <w:lang w:bidi="fa-IR"/>
-        </w:rPr>
-        <w:t xml:space="preserve">                    86400 )    ; </w:t>
-      </w:r>
-      <w:r>
-        <w:rPr>
-          <w:rFonts w:ascii="Courier New" w:hAnsi="Courier New" w:cs="Courier New"/>
-          <w:lang w:bidi="fa-IR"/>
-        </w:rPr>
-        <w:t>minimum TTL of 1 day</w:t>
+        <w:spacing w:after="0" w:line="285" w:lineRule="atLeast"/>
+        <w:jc w:val="left"/>
+        <w:rPr>
+          <w:rFonts w:ascii="Consolas" w:eastAsia="Times New Roman" w:hAnsi="Consolas" w:cs="Times New Roman"/>
+          <w:color w:val="D4D4D4"/>
+          <w:sz w:val="21"/>
+          <w:szCs w:val="21"/>
+        </w:rPr>
+      </w:pPr>
+      <w:r>
+        <w:rPr>
+          <w:rFonts w:ascii="Consolas" w:eastAsia="Times New Roman" w:hAnsi="Consolas" w:cs="Times New Roman"/>
+          <w:color w:val="D4D4D4"/>
+          <w:sz w:val="21"/>
+          <w:szCs w:val="21"/>
+        </w:rPr>
+        <w:t>                    86400 )    </w:t>
+      </w:r>
+      <w:r>
+        <w:rPr>
+          <w:rFonts w:ascii="Consolas" w:eastAsia="Times New Roman" w:hAnsi="Consolas" w:cs="Times New Roman"/>
+          <w:color w:val="6A9955"/>
+          <w:sz w:val="21"/>
+          <w:szCs w:val="21"/>
+        </w:rPr>
+        <w:t>; minimum TTL of 1 day</w:t>
       </w:r>
     </w:p>
     <w:p>
       <w:pPr>
-        <w:shd w:val="clear" w:color="auto" w:fill="D9D9D9" w:themeFill="background1" w:themeFillShade="D9"/>
+        <w:shd w:val="clear" w:color="auto" w:fill="1E1E1E"/>
         <w:bidi w:val="0"/>
-        <w:rPr>
-          <w:rFonts w:ascii="Courier New" w:hAnsi="Courier New" w:cs="Courier New"/>
-          <w:lang w:bidi="fa-IR"/>
+        <w:spacing w:after="0" w:line="285" w:lineRule="atLeast"/>
+        <w:jc w:val="left"/>
+        <w:rPr>
+          <w:rFonts w:ascii="Consolas" w:eastAsia="Times New Roman" w:hAnsi="Consolas" w:cs="Times New Roman"/>
+          <w:color w:val="D4D4D4"/>
+          <w:sz w:val="21"/>
+          <w:szCs w:val="21"/>
         </w:rPr>
       </w:pPr>
     </w:p>
     <w:p>
       <w:pPr>
-        <w:shd w:val="clear" w:color="auto" w:fill="D9D9D9" w:themeFill="background1" w:themeFillShade="D9"/>
+        <w:shd w:val="clear" w:color="auto" w:fill="1E1E1E"/>
         <w:bidi w:val="0"/>
-        <w:rPr>
-          <w:rFonts w:ascii="Courier New" w:hAnsi="Courier New" w:cs="Courier New"/>
-          <w:lang w:bidi="fa-IR"/>
-        </w:rPr>
-      </w:pPr>
-      <w:r>
-        <w:rPr>
-          <w:rFonts w:ascii="Courier New" w:hAnsi="Courier New" w:cs="Courier New"/>
-          <w:rtl/>
-          <w:lang w:bidi="fa-IR"/>
-        </w:rPr>
-        <w:t xml:space="preserve">      </w:t>
-      </w:r>
-      <w:r>
-        <w:rPr>
-          <w:rFonts w:ascii="Courier New" w:hAnsi="Courier New" w:cs="Courier New"/>
-          <w:lang w:bidi="fa-IR"/>
-        </w:rPr>
-        <w:t>IN     NS     dns1.domain.com</w:t>
-      </w:r>
-      <w:r>
-        <w:rPr>
-          <w:rFonts w:ascii="Courier New" w:hAnsi="Courier New" w:cs="Courier New"/>
-          <w:rtl/>
-          <w:lang w:bidi="fa-IR"/>
-        </w:rPr>
-        <w:t>.</w:t>
+        <w:spacing w:after="0" w:line="285" w:lineRule="atLeast"/>
+        <w:jc w:val="left"/>
+        <w:rPr>
+          <w:rFonts w:ascii="Consolas" w:eastAsia="Times New Roman" w:hAnsi="Consolas" w:cs="Times New Roman"/>
+          <w:color w:val="D4D4D4"/>
+          <w:sz w:val="21"/>
+          <w:szCs w:val="21"/>
+        </w:rPr>
+      </w:pPr>
+      <w:r>
+        <w:rPr>
+          <w:rFonts w:ascii="Consolas" w:eastAsia="Times New Roman" w:hAnsi="Consolas" w:cs="Times New Roman"/>
+          <w:color w:val="569CD6"/>
+          <w:sz w:val="21"/>
+          <w:szCs w:val="21"/>
+        </w:rPr>
+        <w:t>@</w:t>
+      </w:r>
+      <w:r>
+        <w:rPr>
+          <w:rFonts w:ascii="Consolas" w:eastAsia="Times New Roman" w:hAnsi="Consolas" w:cs="Times New Roman"/>
+          <w:color w:val="CE9178"/>
+          <w:sz w:val="21"/>
+          <w:szCs w:val="21"/>
+        </w:rPr>
+        <w:t>   </w:t>
+      </w:r>
+      <w:r>
+        <w:rPr>
+          <w:rFonts w:ascii="Consolas" w:eastAsia="Times New Roman" w:hAnsi="Consolas" w:cs="Times New Roman"/>
+          <w:color w:val="569CD6"/>
+          <w:sz w:val="21"/>
+          <w:szCs w:val="21"/>
+        </w:rPr>
+        <w:t>IN     NS</w:t>
+      </w:r>
+      <w:r>
+        <w:rPr>
+          <w:rFonts w:ascii="Consolas" w:eastAsia="Times New Roman" w:hAnsi="Consolas" w:cs="Times New Roman"/>
+          <w:color w:val="CE9178"/>
+          <w:sz w:val="21"/>
+          <w:szCs w:val="21"/>
+        </w:rPr>
+        <w:t>     dns1.domain.com.</w:t>
       </w:r>
     </w:p>
     <w:p>
       <w:pPr>
-        <w:shd w:val="clear" w:color="auto" w:fill="D9D9D9" w:themeFill="background1" w:themeFillShade="D9"/>
+        <w:shd w:val="clear" w:color="auto" w:fill="1E1E1E"/>
         <w:bidi w:val="0"/>
-        <w:rPr>
-          <w:rFonts w:ascii="Courier New" w:hAnsi="Courier New" w:cs="Courier New"/>
-          <w:lang w:bidi="fa-IR"/>
-        </w:rPr>
-      </w:pPr>
-      <w:r>
-        <w:rPr>
-          <w:rFonts w:ascii="Courier New" w:hAnsi="Courier New" w:cs="Courier New"/>
-          <w:rtl/>
-          <w:lang w:bidi="fa-IR"/>
-        </w:rPr>
-        <w:t xml:space="preserve">      </w:t>
-      </w:r>
-      <w:r>
-        <w:rPr>
-          <w:rFonts w:ascii="Courier New" w:hAnsi="Courier New" w:cs="Courier New"/>
-          <w:lang w:bidi="fa-IR"/>
-        </w:rPr>
-        <w:t>IN     NS     dns2.domain.com</w:t>
-      </w:r>
-      <w:r>
-        <w:rPr>
-          <w:rFonts w:ascii="Courier New" w:hAnsi="Courier New" w:cs="Courier New"/>
-          <w:rtl/>
-          <w:lang w:bidi="fa-IR"/>
-        </w:rPr>
-        <w:t>.</w:t>
+        <w:spacing w:after="0" w:line="285" w:lineRule="atLeast"/>
+        <w:jc w:val="left"/>
+        <w:rPr>
+          <w:rFonts w:ascii="Consolas" w:eastAsia="Times New Roman" w:hAnsi="Consolas" w:cs="Times New Roman"/>
+          <w:color w:val="D4D4D4"/>
+          <w:sz w:val="21"/>
+          <w:szCs w:val="21"/>
+        </w:rPr>
+      </w:pPr>
+      <w:r>
+        <w:rPr>
+          <w:rFonts w:ascii="Consolas" w:eastAsia="Times New Roman" w:hAnsi="Consolas" w:cs="Times New Roman"/>
+          <w:color w:val="569CD6"/>
+          <w:sz w:val="21"/>
+          <w:szCs w:val="21"/>
+        </w:rPr>
+        <w:t>@</w:t>
+      </w:r>
+      <w:r>
+        <w:rPr>
+          <w:rFonts w:ascii="Consolas" w:eastAsia="Times New Roman" w:hAnsi="Consolas" w:cs="Times New Roman"/>
+          <w:color w:val="CE9178"/>
+          <w:sz w:val="21"/>
+          <w:szCs w:val="21"/>
+        </w:rPr>
+        <w:t>   </w:t>
+      </w:r>
+      <w:r>
+        <w:rPr>
+          <w:rFonts w:ascii="Consolas" w:eastAsia="Times New Roman" w:hAnsi="Consolas" w:cs="Times New Roman"/>
+          <w:color w:val="569CD6"/>
+          <w:sz w:val="21"/>
+          <w:szCs w:val="21"/>
+        </w:rPr>
+        <w:t>IN     NS</w:t>
+      </w:r>
+      <w:r>
+        <w:rPr>
+          <w:rFonts w:ascii="Consolas" w:eastAsia="Times New Roman" w:hAnsi="Consolas" w:cs="Times New Roman"/>
+          <w:color w:val="CE9178"/>
+          <w:sz w:val="21"/>
+          <w:szCs w:val="21"/>
+        </w:rPr>
+        <w:t>     dns2.domain.com.</w:t>
       </w:r>
     </w:p>
     <w:p>
       <w:pPr>
-        <w:shd w:val="clear" w:color="auto" w:fill="D9D9D9" w:themeFill="background1" w:themeFillShade="D9"/>
+        <w:shd w:val="clear" w:color="auto" w:fill="1E1E1E"/>
         <w:bidi w:val="0"/>
-        <w:rPr>
-          <w:rFonts w:ascii="Courier New" w:hAnsi="Courier New" w:cs="Courier New"/>
-          <w:lang w:bidi="fa-IR"/>
+        <w:spacing w:after="0" w:line="285" w:lineRule="atLeast"/>
+        <w:jc w:val="left"/>
+        <w:rPr>
+          <w:rFonts w:ascii="Consolas" w:eastAsia="Times New Roman" w:hAnsi="Consolas" w:cs="Times New Roman"/>
+          <w:color w:val="D4D4D4"/>
+          <w:sz w:val="21"/>
+          <w:szCs w:val="21"/>
         </w:rPr>
       </w:pPr>
     </w:p>
     <w:p>
       <w:pPr>
-        <w:shd w:val="clear" w:color="auto" w:fill="D9D9D9" w:themeFill="background1" w:themeFillShade="D9"/>
+        <w:shd w:val="clear" w:color="auto" w:fill="1E1E1E"/>
         <w:bidi w:val="0"/>
-        <w:rPr>
-          <w:rFonts w:ascii="Courier New" w:hAnsi="Courier New" w:cs="Courier New"/>
-          <w:lang w:bidi="fa-IR"/>
-        </w:rPr>
-      </w:pPr>
-      <w:r>
-        <w:rPr>
-          <w:rFonts w:ascii="Courier New" w:hAnsi="Courier New" w:cs="Courier New"/>
-          <w:rtl/>
-          <w:lang w:bidi="fa-IR"/>
-        </w:rPr>
-        <w:t xml:space="preserve">      </w:t>
-      </w:r>
-      <w:r>
-        <w:rPr>
-          <w:rFonts w:ascii="Courier New" w:hAnsi="Courier New" w:cs="Courier New"/>
-          <w:lang w:bidi="fa-IR"/>
-        </w:rPr>
-        <w:t>IN     MX     10     mail.domain.com</w:t>
-      </w:r>
-      <w:r>
-        <w:rPr>
-          <w:rFonts w:ascii="Courier New" w:hAnsi="Courier New" w:cs="Courier New"/>
-          <w:rtl/>
-          <w:lang w:bidi="fa-IR"/>
-        </w:rPr>
-        <w:t>.</w:t>
+        <w:spacing w:after="0" w:line="285" w:lineRule="atLeast"/>
+        <w:jc w:val="left"/>
+        <w:rPr>
+          <w:rFonts w:ascii="Consolas" w:eastAsia="Times New Roman" w:hAnsi="Consolas" w:cs="Times New Roman"/>
+          <w:color w:val="D4D4D4"/>
+          <w:sz w:val="21"/>
+          <w:szCs w:val="21"/>
+        </w:rPr>
+      </w:pPr>
+      <w:r>
+        <w:rPr>
+          <w:rFonts w:ascii="Consolas" w:eastAsia="Times New Roman" w:hAnsi="Consolas" w:cs="Times New Roman"/>
+          <w:color w:val="569CD6"/>
+          <w:sz w:val="21"/>
+          <w:szCs w:val="21"/>
+        </w:rPr>
+        <w:t>@</w:t>
+      </w:r>
+      <w:r>
+        <w:rPr>
+          <w:rFonts w:ascii="Consolas" w:eastAsia="Times New Roman" w:hAnsi="Consolas" w:cs="Times New Roman"/>
+          <w:color w:val="CE9178"/>
+          <w:sz w:val="21"/>
+          <w:szCs w:val="21"/>
+        </w:rPr>
+        <w:t>   </w:t>
+      </w:r>
+      <w:r>
+        <w:rPr>
+          <w:rFonts w:ascii="Consolas" w:eastAsia="Times New Roman" w:hAnsi="Consolas" w:cs="Times New Roman"/>
+          <w:color w:val="569CD6"/>
+          <w:sz w:val="21"/>
+          <w:szCs w:val="21"/>
+        </w:rPr>
+        <w:t>IN     MX</w:t>
+      </w:r>
+      <w:r>
+        <w:rPr>
+          <w:rFonts w:ascii="Consolas" w:eastAsia="Times New Roman" w:hAnsi="Consolas" w:cs="Times New Roman"/>
+          <w:color w:val="CE9178"/>
+          <w:sz w:val="21"/>
+          <w:szCs w:val="21"/>
+        </w:rPr>
+        <w:t>     10     mail.domain.com.</w:t>
       </w:r>
     </w:p>
     <w:p>
       <w:pPr>
-        <w:shd w:val="clear" w:color="auto" w:fill="D9D9D9" w:themeFill="background1" w:themeFillShade="D9"/>
+        <w:shd w:val="clear" w:color="auto" w:fill="1E1E1E"/>
         <w:bidi w:val="0"/>
-        <w:rPr>
-          <w:rFonts w:ascii="Courier New" w:hAnsi="Courier New" w:cs="Courier New"/>
-          <w:lang w:bidi="fa-IR"/>
-        </w:rPr>
-      </w:pPr>
-      <w:r>
-        <w:rPr>
-          <w:rFonts w:ascii="Courier New" w:hAnsi="Courier New" w:cs="Courier New"/>
-          <w:rtl/>
-          <w:lang w:bidi="fa-IR"/>
-        </w:rPr>
-        <w:t xml:space="preserve">      </w:t>
-      </w:r>
-      <w:r>
-        <w:rPr>
-          <w:rFonts w:ascii="Courier New" w:hAnsi="Courier New" w:cs="Courier New"/>
-          <w:lang w:bidi="fa-IR"/>
-        </w:rPr>
-        <w:t>IN     MX     20     mail2.domain.com</w:t>
-      </w:r>
-      <w:r>
-        <w:rPr>
-          <w:rFonts w:ascii="Courier New" w:hAnsi="Courier New" w:cs="Courier New"/>
-          <w:rtl/>
-          <w:lang w:bidi="fa-IR"/>
-        </w:rPr>
-        <w:t>.</w:t>
+        <w:spacing w:after="0" w:line="285" w:lineRule="atLeast"/>
+        <w:jc w:val="left"/>
+        <w:rPr>
+          <w:rFonts w:ascii="Consolas" w:eastAsia="Times New Roman" w:hAnsi="Consolas" w:cs="Times New Roman"/>
+          <w:color w:val="D4D4D4"/>
+          <w:sz w:val="21"/>
+          <w:szCs w:val="21"/>
+        </w:rPr>
+      </w:pPr>
+      <w:r>
+        <w:rPr>
+          <w:rFonts w:ascii="Consolas" w:eastAsia="Times New Roman" w:hAnsi="Consolas" w:cs="Times New Roman"/>
+          <w:color w:val="569CD6"/>
+          <w:sz w:val="21"/>
+          <w:szCs w:val="21"/>
+        </w:rPr>
+        <w:t>@</w:t>
+      </w:r>
+      <w:r>
+        <w:rPr>
+          <w:rFonts w:ascii="Consolas" w:eastAsia="Times New Roman" w:hAnsi="Consolas" w:cs="Times New Roman"/>
+          <w:color w:val="CE9178"/>
+          <w:sz w:val="21"/>
+          <w:szCs w:val="21"/>
+        </w:rPr>
+        <w:t>   </w:t>
+      </w:r>
+      <w:r>
+        <w:rPr>
+          <w:rFonts w:ascii="Consolas" w:eastAsia="Times New Roman" w:hAnsi="Consolas" w:cs="Times New Roman"/>
+          <w:color w:val="569CD6"/>
+          <w:sz w:val="21"/>
+          <w:szCs w:val="21"/>
+        </w:rPr>
+        <w:t>IN     MX</w:t>
+      </w:r>
+      <w:r>
+        <w:rPr>
+          <w:rFonts w:ascii="Consolas" w:eastAsia="Times New Roman" w:hAnsi="Consolas" w:cs="Times New Roman"/>
+          <w:color w:val="CE9178"/>
+          <w:sz w:val="21"/>
+          <w:szCs w:val="21"/>
+        </w:rPr>
+        <w:t>     20     mail2.domain.com.</w:t>
       </w:r>
     </w:p>
     <w:p>
       <w:pPr>
-        <w:shd w:val="clear" w:color="auto" w:fill="D9D9D9" w:themeFill="background1" w:themeFillShade="D9"/>
+        <w:shd w:val="clear" w:color="auto" w:fill="1E1E1E"/>
         <w:bidi w:val="0"/>
-        <w:rPr>
-          <w:rFonts w:ascii="Courier New" w:hAnsi="Courier New" w:cs="Courier New"/>
-          <w:lang w:bidi="fa-IR"/>
+        <w:spacing w:after="0" w:line="285" w:lineRule="atLeast"/>
+        <w:jc w:val="left"/>
+        <w:rPr>
+          <w:rFonts w:ascii="Consolas" w:eastAsia="Times New Roman" w:hAnsi="Consolas" w:cs="Times New Roman"/>
+          <w:color w:val="D4D4D4"/>
+          <w:sz w:val="21"/>
+          <w:szCs w:val="21"/>
         </w:rPr>
       </w:pPr>
     </w:p>
     <w:p>
       <w:pPr>
-        <w:shd w:val="clear" w:color="auto" w:fill="D9D9D9" w:themeFill="background1" w:themeFillShade="D9"/>
+        <w:shd w:val="clear" w:color="auto" w:fill="1E1E1E"/>
         <w:bidi w:val="0"/>
-        <w:rPr>
-          <w:rFonts w:ascii="Courier New" w:hAnsi="Courier New" w:cs="Courier New"/>
-          <w:lang w:bidi="fa-IR"/>
-        </w:rPr>
-      </w:pPr>
-      <w:r>
-        <w:rPr>
-          <w:rFonts w:ascii="Courier New" w:hAnsi="Courier New" w:cs="Courier New"/>
-          <w:rtl/>
-          <w:lang w:bidi="fa-IR"/>
-        </w:rPr>
-        <w:t xml:space="preserve">             </w:t>
-      </w:r>
-      <w:r>
-        <w:rPr>
-          <w:rFonts w:ascii="Courier New" w:hAnsi="Courier New" w:cs="Courier New"/>
-          <w:lang w:bidi="fa-IR"/>
-        </w:rPr>
-        <w:t>IN     A       10.0.1.5</w:t>
+        <w:spacing w:after="0" w:line="285" w:lineRule="atLeast"/>
+        <w:jc w:val="left"/>
+        <w:rPr>
+          <w:rFonts w:ascii="Consolas" w:eastAsia="Times New Roman" w:hAnsi="Consolas" w:cs="Times New Roman"/>
+          <w:color w:val="D4D4D4"/>
+          <w:sz w:val="21"/>
+          <w:szCs w:val="21"/>
+        </w:rPr>
+      </w:pPr>
+      <w:r>
+        <w:rPr>
+          <w:rFonts w:ascii="Consolas" w:eastAsia="Times New Roman" w:hAnsi="Consolas" w:cs="Times New Roman"/>
+          <w:color w:val="CE9178"/>
+          <w:sz w:val="21"/>
+          <w:szCs w:val="21"/>
+        </w:rPr>
+        <w:t>server1      </w:t>
+      </w:r>
+      <w:r>
+        <w:rPr>
+          <w:rFonts w:ascii="Consolas" w:eastAsia="Times New Roman" w:hAnsi="Consolas" w:cs="Times New Roman"/>
+          <w:color w:val="569CD6"/>
+          <w:sz w:val="21"/>
+          <w:szCs w:val="21"/>
+        </w:rPr>
+        <w:t>IN     A</w:t>
+      </w:r>
+      <w:r>
+        <w:rPr>
+          <w:rFonts w:ascii="Consolas" w:eastAsia="Times New Roman" w:hAnsi="Consolas" w:cs="Times New Roman"/>
+          <w:color w:val="CE9178"/>
+          <w:sz w:val="21"/>
+          <w:szCs w:val="21"/>
+        </w:rPr>
+        <w:t>       10.0.1.5</w:t>
       </w:r>
     </w:p>
     <w:p>
       <w:pPr>
-        <w:shd w:val="clear" w:color="auto" w:fill="D9D9D9" w:themeFill="background1" w:themeFillShade="D9"/>
+        <w:shd w:val="clear" w:color="auto" w:fill="1E1E1E"/>
         <w:bidi w:val="0"/>
-        <w:rPr>
-          <w:rFonts w:ascii="Courier New" w:hAnsi="Courier New" w:cs="Courier New"/>
-          <w:lang w:bidi="fa-IR"/>
-        </w:rPr>
-      </w:pPr>
+        <w:spacing w:after="0" w:line="285" w:lineRule="atLeast"/>
+        <w:jc w:val="left"/>
+        <w:rPr>
+          <w:rFonts w:ascii="Consolas" w:eastAsia="Times New Roman" w:hAnsi="Consolas" w:cs="Times New Roman"/>
+          <w:color w:val="D4D4D4"/>
+          <w:sz w:val="21"/>
+          <w:szCs w:val="21"/>
+        </w:rPr>
+      </w:pPr>
+      <w:r>
+        <w:rPr>
+          <w:rFonts w:ascii="Consolas" w:eastAsia="Times New Roman" w:hAnsi="Consolas" w:cs="Times New Roman"/>
+          <w:color w:val="CE9178"/>
+          <w:sz w:val="21"/>
+          <w:szCs w:val="21"/>
+        </w:rPr>
+        <w:t>server2      </w:t>
+      </w:r>
+      <w:r>
+        <w:rPr>
+          <w:rFonts w:ascii="Consolas" w:eastAsia="Times New Roman" w:hAnsi="Consolas" w:cs="Times New Roman"/>
+          <w:color w:val="569CD6"/>
+          <w:sz w:val="21"/>
+          <w:szCs w:val="21"/>
+        </w:rPr>
+        <w:t>IN     A</w:t>
+      </w:r>
+      <w:r>
+        <w:rPr>
+          <w:rFonts w:ascii="Consolas" w:eastAsia="Times New Roman" w:hAnsi="Consolas" w:cs="Times New Roman"/>
+          <w:color w:val="CE9178"/>
+          <w:sz w:val="21"/>
+          <w:szCs w:val="21"/>
+        </w:rPr>
+        <w:t>       10.0.1.7</w:t>
+      </w:r>
     </w:p>
     <w:p>
       <w:pPr>
-        <w:shd w:val="clear" w:color="auto" w:fill="D9D9D9" w:themeFill="background1" w:themeFillShade="D9"/>
+        <w:shd w:val="clear" w:color="auto" w:fill="1E1E1E"/>
         <w:bidi w:val="0"/>
-        <w:rPr>
-          <w:rFonts w:ascii="Courier New" w:hAnsi="Courier New" w:cs="Courier New"/>
-          <w:lang w:bidi="fa-IR"/>
-        </w:rPr>
-      </w:pPr>
-      <w:r>
-        <w:rPr>
-          <w:rFonts w:ascii="Courier New" w:hAnsi="Courier New" w:cs="Courier New"/>
-          <w:lang w:bidi="fa-IR"/>
-        </w:rPr>
-        <w:t>server1      IN     A       10.0.1.5</w:t>
+        <w:spacing w:after="0" w:line="285" w:lineRule="atLeast"/>
+        <w:jc w:val="left"/>
+        <w:rPr>
+          <w:rFonts w:ascii="Consolas" w:eastAsia="Times New Roman" w:hAnsi="Consolas" w:cs="Times New Roman"/>
+          <w:color w:val="D4D4D4"/>
+          <w:sz w:val="21"/>
+          <w:szCs w:val="21"/>
+        </w:rPr>
+      </w:pPr>
+      <w:r>
+        <w:rPr>
+          <w:rFonts w:ascii="Consolas" w:eastAsia="Times New Roman" w:hAnsi="Consolas" w:cs="Times New Roman"/>
+          <w:color w:val="CE9178"/>
+          <w:sz w:val="21"/>
+          <w:szCs w:val="21"/>
+        </w:rPr>
+        <w:t>dns1         </w:t>
+      </w:r>
+      <w:r>
+        <w:rPr>
+          <w:rFonts w:ascii="Consolas" w:eastAsia="Times New Roman" w:hAnsi="Consolas" w:cs="Times New Roman"/>
+          <w:color w:val="569CD6"/>
+          <w:sz w:val="21"/>
+          <w:szCs w:val="21"/>
+        </w:rPr>
+        <w:t>IN     A</w:t>
+      </w:r>
+      <w:r>
+        <w:rPr>
+          <w:rFonts w:ascii="Consolas" w:eastAsia="Times New Roman" w:hAnsi="Consolas" w:cs="Times New Roman"/>
+          <w:color w:val="CE9178"/>
+          <w:sz w:val="21"/>
+          <w:szCs w:val="21"/>
+        </w:rPr>
+        <w:t>       10.0.1.2</w:t>
       </w:r>
     </w:p>
     <w:p>
       <w:pPr>
-        <w:shd w:val="clear" w:color="auto" w:fill="D9D9D9" w:themeFill="background1" w:themeFillShade="D9"/>
+        <w:shd w:val="clear" w:color="auto" w:fill="1E1E1E"/>
         <w:bidi w:val="0"/>
-        <w:rPr>
-          <w:rFonts w:ascii="Courier New" w:hAnsi="Courier New" w:cs="Courier New"/>
-          <w:lang w:bidi="fa-IR"/>
-        </w:rPr>
-      </w:pPr>
-      <w:r>
-        <w:rPr>
-          <w:rFonts w:ascii="Courier New" w:hAnsi="Courier New" w:cs="Courier New"/>
-          <w:lang w:bidi="fa-IR"/>
-        </w:rPr>
-        <w:t>server2      IN     A       10.0.1.7</w:t>
+        <w:spacing w:after="0" w:line="285" w:lineRule="atLeast"/>
+        <w:jc w:val="left"/>
+        <w:rPr>
+          <w:rFonts w:ascii="Consolas" w:eastAsia="Times New Roman" w:hAnsi="Consolas" w:cs="Times New Roman"/>
+          <w:color w:val="D4D4D4"/>
+          <w:sz w:val="21"/>
+          <w:szCs w:val="21"/>
+        </w:rPr>
+      </w:pPr>
+      <w:r>
+        <w:rPr>
+          <w:rFonts w:ascii="Consolas" w:eastAsia="Times New Roman" w:hAnsi="Consolas" w:cs="Times New Roman"/>
+          <w:color w:val="CE9178"/>
+          <w:sz w:val="21"/>
+          <w:szCs w:val="21"/>
+        </w:rPr>
+        <w:t>dns2         </w:t>
+      </w:r>
+      <w:r>
+        <w:rPr>
+          <w:rFonts w:ascii="Consolas" w:eastAsia="Times New Roman" w:hAnsi="Consolas" w:cs="Times New Roman"/>
+          <w:color w:val="569CD6"/>
+          <w:sz w:val="21"/>
+          <w:szCs w:val="21"/>
+        </w:rPr>
+        <w:t>IN     A</w:t>
+      </w:r>
+      <w:r>
+        <w:rPr>
+          <w:rFonts w:ascii="Consolas" w:eastAsia="Times New Roman" w:hAnsi="Consolas" w:cs="Times New Roman"/>
+          <w:color w:val="CE9178"/>
+          <w:sz w:val="21"/>
+          <w:szCs w:val="21"/>
+        </w:rPr>
+        <w:t>       10.0.1.3</w:t>
       </w:r>
     </w:p>
     <w:p>
       <w:pPr>
-        <w:shd w:val="clear" w:color="auto" w:fill="D9D9D9" w:themeFill="background1" w:themeFillShade="D9"/>
+        <w:shd w:val="clear" w:color="auto" w:fill="1E1E1E"/>
         <w:bidi w:val="0"/>
-        <w:rPr>
-          <w:rFonts w:ascii="Courier New" w:hAnsi="Courier New" w:cs="Courier New"/>
-          <w:lang w:bidi="fa-IR"/>
-        </w:rPr>
-      </w:pPr>
-      <w:r>
-        <w:rPr>
-          <w:rFonts w:ascii="Courier New" w:hAnsi="Courier New" w:cs="Courier New"/>
-          <w:lang w:bidi="fa-IR"/>
-        </w:rPr>
-        <w:t>dns1         IN     A       10.0.1.2</w:t>
-      </w:r>
+        <w:spacing w:after="0" w:line="285" w:lineRule="atLeast"/>
+        <w:jc w:val="left"/>
+        <w:rPr>
+          <w:rFonts w:ascii="Consolas" w:eastAsia="Times New Roman" w:hAnsi="Consolas" w:cs="Times New Roman"/>
+          <w:color w:val="D4D4D4"/>
+          <w:sz w:val="21"/>
+          <w:szCs w:val="21"/>
+        </w:rPr>
+      </w:pPr>
     </w:p>
     <w:p>
       <w:pPr>
-        <w:shd w:val="clear" w:color="auto" w:fill="D9D9D9" w:themeFill="background1" w:themeFillShade="D9"/>
+        <w:shd w:val="clear" w:color="auto" w:fill="1E1E1E"/>
         <w:bidi w:val="0"/>
-        <w:rPr>
-          <w:rFonts w:ascii="Courier New" w:hAnsi="Courier New" w:cs="Courier New"/>
-          <w:lang w:bidi="fa-IR"/>
-        </w:rPr>
-      </w:pPr>
-      <w:r>
-        <w:rPr>
-          <w:rFonts w:ascii="Courier New" w:hAnsi="Courier New" w:cs="Courier New"/>
-          <w:lang w:bidi="fa-IR"/>
-        </w:rPr>
-        <w:lastRenderedPageBreak/>
-        <w:t>dns2         IN     A       10.0.1.3</w:t>
+        <w:spacing w:after="0" w:line="285" w:lineRule="atLeast"/>
+        <w:jc w:val="left"/>
+        <w:rPr>
+          <w:rFonts w:ascii="Consolas" w:eastAsia="Times New Roman" w:hAnsi="Consolas" w:cs="Times New Roman"/>
+          <w:color w:val="D4D4D4"/>
+          <w:sz w:val="21"/>
+          <w:szCs w:val="21"/>
+        </w:rPr>
+      </w:pPr>
+      <w:r>
+        <w:rPr>
+          <w:rFonts w:ascii="Consolas" w:eastAsia="Times New Roman" w:hAnsi="Consolas" w:cs="Times New Roman"/>
+          <w:color w:val="CE9178"/>
+          <w:sz w:val="21"/>
+          <w:szCs w:val="21"/>
+        </w:rPr>
+        <w:t>ftp          </w:t>
+      </w:r>
+      <w:r>
+        <w:rPr>
+          <w:rFonts w:ascii="Consolas" w:eastAsia="Times New Roman" w:hAnsi="Consolas" w:cs="Times New Roman"/>
+          <w:color w:val="569CD6"/>
+          <w:sz w:val="21"/>
+          <w:szCs w:val="21"/>
+        </w:rPr>
+        <w:t>IN     CNAME</w:t>
+      </w:r>
+      <w:r>
+        <w:rPr>
+          <w:rFonts w:ascii="Consolas" w:eastAsia="Times New Roman" w:hAnsi="Consolas" w:cs="Times New Roman"/>
+          <w:color w:val="CE9178"/>
+          <w:sz w:val="21"/>
+          <w:szCs w:val="21"/>
+        </w:rPr>
+        <w:t>   server1</w:t>
       </w:r>
     </w:p>
     <w:p>
       <w:pPr>
-        <w:shd w:val="clear" w:color="auto" w:fill="D9D9D9" w:themeFill="background1" w:themeFillShade="D9"/>
+        <w:shd w:val="clear" w:color="auto" w:fill="1E1E1E"/>
         <w:bidi w:val="0"/>
-        <w:rPr>
-          <w:rFonts w:ascii="Courier New" w:hAnsi="Courier New" w:cs="Courier New"/>
-          <w:lang w:bidi="fa-IR"/>
-        </w:rPr>
-      </w:pPr>
+        <w:spacing w:after="0" w:line="285" w:lineRule="atLeast"/>
+        <w:jc w:val="left"/>
+        <w:rPr>
+          <w:rFonts w:ascii="Consolas" w:eastAsia="Times New Roman" w:hAnsi="Consolas" w:cs="Times New Roman"/>
+          <w:color w:val="D4D4D4"/>
+          <w:sz w:val="21"/>
+          <w:szCs w:val="21"/>
+        </w:rPr>
+      </w:pPr>
+      <w:r>
+        <w:rPr>
+          <w:rFonts w:ascii="Consolas" w:eastAsia="Times New Roman" w:hAnsi="Consolas" w:cs="Times New Roman"/>
+          <w:color w:val="CE9178"/>
+          <w:sz w:val="21"/>
+          <w:szCs w:val="21"/>
+        </w:rPr>
+        <w:t>mail         </w:t>
+      </w:r>
+      <w:r>
+        <w:rPr>
+          <w:rFonts w:ascii="Consolas" w:eastAsia="Times New Roman" w:hAnsi="Consolas" w:cs="Times New Roman"/>
+          <w:color w:val="569CD6"/>
+          <w:sz w:val="21"/>
+          <w:szCs w:val="21"/>
+        </w:rPr>
+        <w:t>IN     CNAME</w:t>
+      </w:r>
+      <w:r>
+        <w:rPr>
+          <w:rFonts w:ascii="Consolas" w:eastAsia="Times New Roman" w:hAnsi="Consolas" w:cs="Times New Roman"/>
+          <w:color w:val="CE9178"/>
+          <w:sz w:val="21"/>
+          <w:szCs w:val="21"/>
+        </w:rPr>
+        <w:t>   server1</w:t>
+      </w:r>
     </w:p>
     <w:p>
       <w:pPr>
-        <w:shd w:val="clear" w:color="auto" w:fill="D9D9D9" w:themeFill="background1" w:themeFillShade="D9"/>
+        <w:shd w:val="clear" w:color="auto" w:fill="1E1E1E"/>
         <w:bidi w:val="0"/>
-        <w:rPr>
-          <w:rFonts w:ascii="Courier New" w:hAnsi="Courier New" w:cs="Courier New"/>
-          <w:lang w:bidi="fa-IR"/>
-        </w:rPr>
-      </w:pPr>
-      <w:r>
-        <w:rPr>
-          <w:rFonts w:ascii="Courier New" w:hAnsi="Courier New" w:cs="Courier New"/>
-          <w:lang w:bidi="fa-IR"/>
-        </w:rPr>
-        <w:t>ftp          IN     CNAME   server1</w:t>
+        <w:spacing w:after="0" w:line="285" w:lineRule="atLeast"/>
+        <w:jc w:val="left"/>
+        <w:rPr>
+          <w:rFonts w:ascii="Consolas" w:eastAsia="Times New Roman" w:hAnsi="Consolas" w:cs="Times New Roman"/>
+          <w:color w:val="D4D4D4"/>
+          <w:sz w:val="21"/>
+          <w:szCs w:val="21"/>
+        </w:rPr>
+      </w:pPr>
+      <w:r>
+        <w:rPr>
+          <w:rFonts w:ascii="Consolas" w:eastAsia="Times New Roman" w:hAnsi="Consolas" w:cs="Times New Roman"/>
+          <w:color w:val="CE9178"/>
+          <w:sz w:val="21"/>
+          <w:szCs w:val="21"/>
+        </w:rPr>
+        <w:t>mail2        </w:t>
+      </w:r>
+      <w:r>
+        <w:rPr>
+          <w:rFonts w:ascii="Consolas" w:eastAsia="Times New Roman" w:hAnsi="Consolas" w:cs="Times New Roman"/>
+          <w:color w:val="569CD6"/>
+          <w:sz w:val="21"/>
+          <w:szCs w:val="21"/>
+        </w:rPr>
+        <w:t>IN     CNAME</w:t>
+      </w:r>
+      <w:r>
+        <w:rPr>
+          <w:rFonts w:ascii="Consolas" w:eastAsia="Times New Roman" w:hAnsi="Consolas" w:cs="Times New Roman"/>
+          <w:color w:val="CE9178"/>
+          <w:sz w:val="21"/>
+          <w:szCs w:val="21"/>
+        </w:rPr>
+        <w:t>   server2</w:t>
       </w:r>
     </w:p>
     <w:p>
       <w:pPr>
-        <w:shd w:val="clear" w:color="auto" w:fill="D9D9D9" w:themeFill="background1" w:themeFillShade="D9"/>
+        <w:shd w:val="clear" w:color="auto" w:fill="1E1E1E"/>
         <w:bidi w:val="0"/>
-        <w:rPr>
-          <w:rFonts w:ascii="Courier New" w:hAnsi="Courier New" w:cs="Courier New"/>
-          <w:lang w:bidi="fa-IR"/>
-        </w:rPr>
-      </w:pPr>
-      <w:r>
-        <w:rPr>
-          <w:rFonts w:ascii="Courier New" w:hAnsi="Courier New" w:cs="Courier New"/>
-          <w:lang w:bidi="fa-IR"/>
-        </w:rPr>
-        <w:t>mail         IN     CNAME   server1</w:t>
+        <w:spacing w:after="0" w:line="285" w:lineRule="atLeast"/>
+        <w:jc w:val="left"/>
+        <w:rPr>
+          <w:rFonts w:ascii="Consolas" w:eastAsia="Times New Roman" w:hAnsi="Consolas" w:cs="Times New Roman"/>
+          <w:color w:val="D4D4D4"/>
+          <w:sz w:val="21"/>
+          <w:szCs w:val="21"/>
+        </w:rPr>
+      </w:pPr>
+      <w:r>
+        <w:rPr>
+          <w:rFonts w:ascii="Consolas" w:eastAsia="Times New Roman" w:hAnsi="Consolas" w:cs="Times New Roman"/>
+          <w:color w:val="CE9178"/>
+          <w:sz w:val="21"/>
+          <w:szCs w:val="21"/>
+        </w:rPr>
+        <w:t>www          </w:t>
+      </w:r>
+      <w:r>
+        <w:rPr>
+          <w:rFonts w:ascii="Consolas" w:eastAsia="Times New Roman" w:hAnsi="Consolas" w:cs="Times New Roman"/>
+          <w:color w:val="569CD6"/>
+          <w:sz w:val="21"/>
+          <w:szCs w:val="21"/>
+        </w:rPr>
+        <w:t>IN     CNAME</w:t>
+      </w:r>
+      <w:r>
+        <w:rPr>
+          <w:rFonts w:ascii="Consolas" w:eastAsia="Times New Roman" w:hAnsi="Consolas" w:cs="Times New Roman"/>
+          <w:color w:val="CE9178"/>
+          <w:sz w:val="21"/>
+          <w:szCs w:val="21"/>
+        </w:rPr>
+        <w:t>   server2</w:t>
       </w:r>
     </w:p>
     <w:p>
       <w:pPr>
-        <w:shd w:val="clear" w:color="auto" w:fill="D9D9D9" w:themeFill="background1" w:themeFillShade="D9"/>
-        <w:bidi w:val="0"/>
-        <w:rPr>
-          <w:rFonts w:ascii="Courier New" w:hAnsi="Courier New" w:cs="Courier New"/>
-          <w:lang w:bidi="fa-IR"/>
-        </w:rPr>
-      </w:pPr>
-      <w:r>
-        <w:rPr>
-          <w:rFonts w:ascii="Courier New" w:hAnsi="Courier New" w:cs="Courier New"/>
-          <w:lang w:bidi="fa-IR"/>
-        </w:rPr>
-        <w:t>mail2        IN     CNAME   server2</w:t>
-      </w:r>
-    </w:p>
-    <w:p>
-      <w:pPr>
-        <w:shd w:val="clear" w:color="auto" w:fill="D9D9D9" w:themeFill="background1" w:themeFillShade="D9"/>
-        <w:bidi w:val="0"/>
-        <w:rPr>
-          <w:rFonts w:ascii="Courier New" w:hAnsi="Courier New" w:cs="Courier New"/>
-          <w:lang w:bidi="fa-IR"/>
-        </w:rPr>
-      </w:pPr>
-      <w:r>
-        <w:rPr>
-          <w:rFonts w:ascii="Courier New" w:hAnsi="Courier New" w:cs="Courier New"/>
-          <w:lang w:bidi="fa-IR"/>
-        </w:rPr>
-        <w:t>www          IN     CNAME   server2</w:t>
-      </w:r>
+        <w:pStyle w:val="Solution"/>
+        <w:rPr>
+          <w:rFonts w:hint="cs"/>
+          <w:rtl/>
+        </w:rPr>
+      </w:pPr>
     </w:p>
     <w:p>
       <w:pPr>
@@ -11314,12 +11742,9 @@
     </w:p>
     <w:p/>
     <w:sectPr>
-      <w:headerReference w:type="even" r:id="rId13"/>
-      <w:headerReference w:type="default" r:id="rId14"/>
-      <w:footerReference w:type="even" r:id="rId15"/>
-      <w:footerReference w:type="default" r:id="rId16"/>
-      <w:headerReference w:type="first" r:id="rId17"/>
-      <w:footerReference w:type="first" r:id="rId18"/>
+      <w:headerReference w:type="default" r:id="rId13"/>
+      <w:footerReference w:type="even" r:id="rId14"/>
+      <w:headerReference w:type="first" r:id="rId15"/>
       <w:pgSz w:w="11907" w:h="16839" w:code="9"/>
       <w:pgMar w:top="1851" w:right="708" w:bottom="851" w:left="709" w:header="567" w:footer="588" w:gutter="0"/>
       <w:pgBorders w:offsetFrom="page">
@@ -11392,26 +11817,6 @@
 </w:ftr>
 </file>
 
-<file path=word/footer2.xml><?xml version="1.0" encoding="utf-8"?>
-<w:ftr xmlns:wpc="http://schemas.microsoft.com/office/word/2010/wordprocessingCanvas" xmlns:cx="http://schemas.microsoft.com/office/drawing/2014/chartex" xmlns:cx1="http://schemas.microsoft.com/office/drawing/2015/9/8/chartex" xmlns:cx2="http://schemas.microsoft.com/office/drawing/2015/10/21/chartex" xmlns:cx3="http://schemas.microsoft.com/office/drawing/2016/5/9/chartex" xmlns:cx4="http://schemas.microsoft.com/office/drawing/2016/5/10/chartex" xmlns:cx5="http://schemas.microsoft.com/office/drawing/2016/5/11/chartex" xmlns:cx6="http://schemas.microsoft.com/office/drawing/2016/5/12/chartex" xmlns:cx7="http://schemas.microsoft.com/office/drawing/2016/5/13/chartex" xmlns:cx8="http://schemas.microsoft.com/office/drawing/2016/5/14/chartex" xmlns:mc="http://schemas.openxmlformats.org/markup-compatibility/2006" xmlns:aink="http://schemas.microsoft.com/office/drawing/2016/ink" xmlns:am3d="http://schemas.microsoft.com/office/drawing/2017/model3d" xmlns:o="urn:schemas-microsoft-com:office:office" xmlns:r="http://schemas.openxmlformats.org/officeDocument/2006/relationships" xmlns:m="http://schemas.openxmlformats.org/officeDocument/2006/math" xmlns:v="urn:schemas-microsoft-com:vml" xmlns:wp14="http://schemas.microsoft.com/office/word/2010/wordprocessingDrawing" xmlns:wp="http://schemas.openxmlformats.org/drawingml/2006/wordprocessingDrawing" xmlns:w10="urn:schemas-microsoft-com:office:word" xmlns:w="http://schemas.openxmlformats.org/wordprocessingml/2006/main" xmlns:w14="http://schemas.microsoft.com/office/word/2010/wordml" xmlns:w15="http://schemas.microsoft.com/office/word/2012/wordml" xmlns:w16cex="http://schemas.microsoft.com/office/word/2018/wordml/cex" xmlns:w16cid="http://schemas.microsoft.com/office/word/2016/wordml/cid" xmlns:w16="http://schemas.microsoft.com/office/word/2018/wordml" xmlns:w16se="http://schemas.microsoft.com/office/word/2015/wordml/symex" xmlns:wpg="http://schemas.microsoft.com/office/word/2010/wordprocessingGroup" xmlns:wpi="http://schemas.microsoft.com/office/word/2010/wordprocessingInk" xmlns:wne="http://schemas.microsoft.com/office/word/2006/wordml" xmlns:wps="http://schemas.microsoft.com/office/word/2010/wordprocessingShape" mc:Ignorable="w14 w15 w16se w16cid w16 w16cex wp14">
-  <w:p>
-    <w:pPr>
-      <w:pStyle w:val="Footer"/>
-    </w:pPr>
-  </w:p>
-</w:ftr>
-</file>
-
-<file path=word/footer3.xml><?xml version="1.0" encoding="utf-8"?>
-<w:ftr xmlns:wpc="http://schemas.microsoft.com/office/word/2010/wordprocessingCanvas" xmlns:cx="http://schemas.microsoft.com/office/drawing/2014/chartex" xmlns:cx1="http://schemas.microsoft.com/office/drawing/2015/9/8/chartex" xmlns:cx2="http://schemas.microsoft.com/office/drawing/2015/10/21/chartex" xmlns:cx3="http://schemas.microsoft.com/office/drawing/2016/5/9/chartex" xmlns:cx4="http://schemas.microsoft.com/office/drawing/2016/5/10/chartex" xmlns:cx5="http://schemas.microsoft.com/office/drawing/2016/5/11/chartex" xmlns:cx6="http://schemas.microsoft.com/office/drawing/2016/5/12/chartex" xmlns:cx7="http://schemas.microsoft.com/office/drawing/2016/5/13/chartex" xmlns:cx8="http://schemas.microsoft.com/office/drawing/2016/5/14/chartex" xmlns:mc="http://schemas.openxmlformats.org/markup-compatibility/2006" xmlns:aink="http://schemas.microsoft.com/office/drawing/2016/ink" xmlns:am3d="http://schemas.microsoft.com/office/drawing/2017/model3d" xmlns:o="urn:schemas-microsoft-com:office:office" xmlns:r="http://schemas.openxmlformats.org/officeDocument/2006/relationships" xmlns:m="http://schemas.openxmlformats.org/officeDocument/2006/math" xmlns:v="urn:schemas-microsoft-com:vml" xmlns:wp14="http://schemas.microsoft.com/office/word/2010/wordprocessingDrawing" xmlns:wp="http://schemas.openxmlformats.org/drawingml/2006/wordprocessingDrawing" xmlns:w10="urn:schemas-microsoft-com:office:word" xmlns:w="http://schemas.openxmlformats.org/wordprocessingml/2006/main" xmlns:w14="http://schemas.microsoft.com/office/word/2010/wordml" xmlns:w15="http://schemas.microsoft.com/office/word/2012/wordml" xmlns:w16cex="http://schemas.microsoft.com/office/word/2018/wordml/cex" xmlns:w16cid="http://schemas.microsoft.com/office/word/2016/wordml/cid" xmlns:w16="http://schemas.microsoft.com/office/word/2018/wordml" xmlns:w16se="http://schemas.microsoft.com/office/word/2015/wordml/symex" xmlns:wpg="http://schemas.microsoft.com/office/word/2010/wordprocessingGroup" xmlns:wpi="http://schemas.microsoft.com/office/word/2010/wordprocessingInk" xmlns:wne="http://schemas.microsoft.com/office/word/2006/wordml" xmlns:wps="http://schemas.microsoft.com/office/word/2010/wordprocessingShape" mc:Ignorable="w14 w15 w16se w16cid w16 w16cex wp14">
-  <w:p>
-    <w:pPr>
-      <w:pStyle w:val="Footer"/>
-    </w:pPr>
-  </w:p>
-</w:ftr>
-</file>
-
 <file path=word/footnotes.xml><?xml version="1.0" encoding="utf-8"?>
 <w:footnotes xmlns:wpc="http://schemas.microsoft.com/office/word/2010/wordprocessingCanvas" xmlns:cx="http://schemas.microsoft.com/office/drawing/2014/chartex" xmlns:cx1="http://schemas.microsoft.com/office/drawing/2015/9/8/chartex" xmlns:cx2="http://schemas.microsoft.com/office/drawing/2015/10/21/chartex" xmlns:cx3="http://schemas.microsoft.com/office/drawing/2016/5/9/chartex" xmlns:cx4="http://schemas.microsoft.com/office/drawing/2016/5/10/chartex" xmlns:cx5="http://schemas.microsoft.com/office/drawing/2016/5/11/chartex" xmlns:cx6="http://schemas.microsoft.com/office/drawing/2016/5/12/chartex" xmlns:cx7="http://schemas.microsoft.com/office/drawing/2016/5/13/chartex" xmlns:cx8="http://schemas.microsoft.com/office/drawing/2016/5/14/chartex" xmlns:mc="http://schemas.openxmlformats.org/markup-compatibility/2006" xmlns:aink="http://schemas.microsoft.com/office/drawing/2016/ink" xmlns:am3d="http://schemas.microsoft.com/office/drawing/2017/model3d" xmlns:o="urn:schemas-microsoft-com:office:office" xmlns:r="http://schemas.openxmlformats.org/officeDocument/2006/relationships" xmlns:m="http://schemas.openxmlformats.org/officeDocument/2006/math" xmlns:v="urn:schemas-microsoft-com:vml" xmlns:wp14="http://schemas.microsoft.com/office/word/2010/wordprocessingDrawing" xmlns:wp="http://schemas.openxmlformats.org/drawingml/2006/wordprocessingDrawing" xmlns:w10="urn:schemas-microsoft-com:office:word" xmlns:w="http://schemas.openxmlformats.org/wordprocessingml/2006/main" xmlns:w14="http://schemas.microsoft.com/office/word/2010/wordml" xmlns:w15="http://schemas.microsoft.com/office/word/2012/wordml" xmlns:w16cex="http://schemas.microsoft.com/office/word/2018/wordml/cex" xmlns:w16cid="http://schemas.microsoft.com/office/word/2016/wordml/cid" xmlns:w16="http://schemas.microsoft.com/office/word/2018/wordml" xmlns:w16se="http://schemas.microsoft.com/office/word/2015/wordml/symex" xmlns:wpg="http://schemas.microsoft.com/office/word/2010/wordprocessingGroup" xmlns:wpi="http://schemas.microsoft.com/office/word/2010/wordprocessingInk" xmlns:wne="http://schemas.microsoft.com/office/word/2006/wordml" xmlns:wps="http://schemas.microsoft.com/office/word/2010/wordprocessingShape" mc:Ignorable="w14 w15 w16se w16cid w16 w16cex wp14">
   <w:footnote w:type="separator" w:id="-1">
@@ -11513,16 +11918,6 @@
 </file>
 
 <file path=word/header1.xml><?xml version="1.0" encoding="utf-8"?>
-<w:hdr xmlns:wpc="http://schemas.microsoft.com/office/word/2010/wordprocessingCanvas" xmlns:cx="http://schemas.microsoft.com/office/drawing/2014/chartex" xmlns:cx1="http://schemas.microsoft.com/office/drawing/2015/9/8/chartex" xmlns:cx2="http://schemas.microsoft.com/office/drawing/2015/10/21/chartex" xmlns:cx3="http://schemas.microsoft.com/office/drawing/2016/5/9/chartex" xmlns:cx4="http://schemas.microsoft.com/office/drawing/2016/5/10/chartex" xmlns:cx5="http://schemas.microsoft.com/office/drawing/2016/5/11/chartex" xmlns:cx6="http://schemas.microsoft.com/office/drawing/2016/5/12/chartex" xmlns:cx7="http://schemas.microsoft.com/office/drawing/2016/5/13/chartex" xmlns:cx8="http://schemas.microsoft.com/office/drawing/2016/5/14/chartex" xmlns:mc="http://schemas.openxmlformats.org/markup-compatibility/2006" xmlns:aink="http://schemas.microsoft.com/office/drawing/2016/ink" xmlns:am3d="http://schemas.microsoft.com/office/drawing/2017/model3d" xmlns:o="urn:schemas-microsoft-com:office:office" xmlns:r="http://schemas.openxmlformats.org/officeDocument/2006/relationships" xmlns:m="http://schemas.openxmlformats.org/officeDocument/2006/math" xmlns:v="urn:schemas-microsoft-com:vml" xmlns:wp14="http://schemas.microsoft.com/office/word/2010/wordprocessingDrawing" xmlns:wp="http://schemas.openxmlformats.org/drawingml/2006/wordprocessingDrawing" xmlns:w10="urn:schemas-microsoft-com:office:word" xmlns:w="http://schemas.openxmlformats.org/wordprocessingml/2006/main" xmlns:w14="http://schemas.microsoft.com/office/word/2010/wordml" xmlns:w15="http://schemas.microsoft.com/office/word/2012/wordml" xmlns:w16cex="http://schemas.microsoft.com/office/word/2018/wordml/cex" xmlns:w16cid="http://schemas.microsoft.com/office/word/2016/wordml/cid" xmlns:w16="http://schemas.microsoft.com/office/word/2018/wordml" xmlns:w16se="http://schemas.microsoft.com/office/word/2015/wordml/symex" xmlns:wpg="http://schemas.microsoft.com/office/word/2010/wordprocessingGroup" xmlns:wpi="http://schemas.microsoft.com/office/word/2010/wordprocessingInk" xmlns:wne="http://schemas.microsoft.com/office/word/2006/wordml" xmlns:wps="http://schemas.microsoft.com/office/word/2010/wordprocessingShape" mc:Ignorable="w14 w15 w16se w16cid w16 w16cex wp14">
-  <w:p>
-    <w:pPr>
-      <w:pStyle w:val="Header"/>
-    </w:pPr>
-  </w:p>
-</w:hdr>
-</file>
-
-<file path=word/header2.xml><?xml version="1.0" encoding="utf-8"?>
 <w:hdr xmlns:wpc="http://schemas.microsoft.com/office/word/2010/wordprocessingCanvas" xmlns:cx="http://schemas.microsoft.com/office/drawing/2014/chartex" xmlns:cx1="http://schemas.microsoft.com/office/drawing/2015/9/8/chartex" xmlns:cx2="http://schemas.microsoft.com/office/drawing/2015/10/21/chartex" xmlns:cx3="http://schemas.microsoft.com/office/drawing/2016/5/9/chartex" xmlns:cx4="http://schemas.microsoft.com/office/drawing/2016/5/10/chartex" xmlns:cx5="http://schemas.microsoft.com/office/drawing/2016/5/11/chartex" xmlns:cx6="http://schemas.microsoft.com/office/drawing/2016/5/12/chartex" xmlns:cx7="http://schemas.microsoft.com/office/drawing/2016/5/13/chartex" xmlns:cx8="http://schemas.microsoft.com/office/drawing/2016/5/14/chartex" xmlns:mc="http://schemas.openxmlformats.org/markup-compatibility/2006" xmlns:aink="http://schemas.microsoft.com/office/drawing/2016/ink" xmlns:am3d="http://schemas.microsoft.com/office/drawing/2017/model3d" xmlns:o="urn:schemas-microsoft-com:office:office" xmlns:r="http://schemas.openxmlformats.org/officeDocument/2006/relationships" xmlns:m="http://schemas.openxmlformats.org/officeDocument/2006/math" xmlns:v="urn:schemas-microsoft-com:vml" xmlns:wp14="http://schemas.microsoft.com/office/word/2010/wordprocessingDrawing" xmlns:wp="http://schemas.openxmlformats.org/drawingml/2006/wordprocessingDrawing" xmlns:w10="urn:schemas-microsoft-com:office:word" xmlns:w="http://schemas.openxmlformats.org/wordprocessingml/2006/main" xmlns:w14="http://schemas.microsoft.com/office/word/2010/wordml" xmlns:w15="http://schemas.microsoft.com/office/word/2012/wordml" xmlns:w16cex="http://schemas.microsoft.com/office/word/2018/wordml/cex" xmlns:w16cid="http://schemas.microsoft.com/office/word/2016/wordml/cid" xmlns:w16="http://schemas.microsoft.com/office/word/2018/wordml" xmlns:w16se="http://schemas.microsoft.com/office/word/2015/wordml/symex" xmlns:wpg="http://schemas.microsoft.com/office/word/2010/wordprocessingGroup" xmlns:wpi="http://schemas.microsoft.com/office/word/2010/wordprocessingInk" xmlns:wne="http://schemas.microsoft.com/office/word/2006/wordml" xmlns:wps="http://schemas.microsoft.com/office/word/2010/wordprocessingShape" mc:Ignorable="w14 w15 w16se w16cid w16 w16cex wp14">
   <w:p>
     <w:pPr>
@@ -12107,7 +12502,7 @@
 </w:hdr>
 </file>
 
-<file path=word/header3.xml><?xml version="1.0" encoding="utf-8"?>
+<file path=word/header2.xml><?xml version="1.0" encoding="utf-8"?>
 <w:hdr xmlns:wpc="http://schemas.microsoft.com/office/word/2010/wordprocessingCanvas" xmlns:cx="http://schemas.microsoft.com/office/drawing/2014/chartex" xmlns:cx1="http://schemas.microsoft.com/office/drawing/2015/9/8/chartex" xmlns:cx2="http://schemas.microsoft.com/office/drawing/2015/10/21/chartex" xmlns:cx3="http://schemas.microsoft.com/office/drawing/2016/5/9/chartex" xmlns:cx4="http://schemas.microsoft.com/office/drawing/2016/5/10/chartex" xmlns:cx5="http://schemas.microsoft.com/office/drawing/2016/5/11/chartex" xmlns:cx6="http://schemas.microsoft.com/office/drawing/2016/5/12/chartex" xmlns:cx7="http://schemas.microsoft.com/office/drawing/2016/5/13/chartex" xmlns:cx8="http://schemas.microsoft.com/office/drawing/2016/5/14/chartex" xmlns:mc="http://schemas.openxmlformats.org/markup-compatibility/2006" xmlns:aink="http://schemas.microsoft.com/office/drawing/2016/ink" xmlns:am3d="http://schemas.microsoft.com/office/drawing/2017/model3d" xmlns:o="urn:schemas-microsoft-com:office:office" xmlns:r="http://schemas.openxmlformats.org/officeDocument/2006/relationships" xmlns:m="http://schemas.openxmlformats.org/officeDocument/2006/math" xmlns:v="urn:schemas-microsoft-com:vml" xmlns:wp14="http://schemas.microsoft.com/office/word/2010/wordprocessingDrawing" xmlns:wp="http://schemas.openxmlformats.org/drawingml/2006/wordprocessingDrawing" xmlns:w10="urn:schemas-microsoft-com:office:word" xmlns:w="http://schemas.openxmlformats.org/wordprocessingml/2006/main" xmlns:w14="http://schemas.microsoft.com/office/word/2010/wordml" xmlns:w15="http://schemas.microsoft.com/office/word/2012/wordml" xmlns:w16cex="http://schemas.microsoft.com/office/word/2018/wordml/cex" xmlns:w16cid="http://schemas.microsoft.com/office/word/2016/wordml/cid" xmlns:w16="http://schemas.microsoft.com/office/word/2018/wordml" xmlns:w16se="http://schemas.microsoft.com/office/word/2015/wordml/symex" xmlns:wpg="http://schemas.microsoft.com/office/word/2010/wordprocessingGroup" xmlns:wpi="http://schemas.microsoft.com/office/word/2010/wordprocessingInk" xmlns:wne="http://schemas.microsoft.com/office/word/2006/wordml" xmlns:wps="http://schemas.microsoft.com/office/word/2010/wordprocessingShape" mc:Ignorable="w14 w15 w16se w16cid w16 w16cex wp14">
   <w:p>
     <w:pPr>
@@ -13289,91 +13684,6 @@
                               </w:p>
                             </w:tc>
                           </w:tr>
-                          <w:tr>
-                            <w:trPr>
-                              <w:trHeight w:hRule="exact" w:val="242"/>
-                            </w:trPr>
-                            <w:tc>
-                              <w:tcPr>
-                                <w:tcW w:w="590" w:type="dxa"/>
-                                <w:vAlign w:val="center"/>
-                              </w:tcPr>
-                              <w:p>
-                                <w:pPr>
-                                  <w:spacing w:after="0" w:line="216" w:lineRule="auto"/>
-                                  <w:suppressOverlap/>
-                                  <w:jc w:val="center"/>
-                                  <w:rPr>
-                                    <w:b/>
-                                    <w:bCs/>
-                                    <w:sz w:val="20"/>
-                                    <w:szCs w:val="20"/>
-                                    <w:rtl/>
-                                  </w:rPr>
-                                </w:pPr>
-                                <w:r>
-                                  <w:rPr>
-                                    <w:rFonts w:hint="cs"/>
-                                    <w:b/>
-                                    <w:bCs/>
-                                    <w:sz w:val="20"/>
-                                    <w:szCs w:val="20"/>
-                                    <w:rtl/>
-                                  </w:rPr>
-                                  <w:t>۱۶</w:t>
-                                </w:r>
-                              </w:p>
-                            </w:tc>
-                            <w:tc>
-                              <w:tcPr>
-                                <w:tcW w:w="716" w:type="dxa"/>
-                                <w:tcBorders>
-                                  <w:right w:val="single" w:sz="4" w:space="0" w:color="auto"/>
-                                </w:tcBorders>
-                                <w:vAlign w:val="center"/>
-                              </w:tcPr>
-                              <w:p>
-                                <w:pPr>
-                                  <w:spacing w:after="0" w:line="216" w:lineRule="auto"/>
-                                  <w:suppressOverlap/>
-                                  <w:jc w:val="center"/>
-                                  <w:rPr>
-                                    <w:b/>
-                                    <w:bCs/>
-                                    <w:sz w:val="18"/>
-                                    <w:szCs w:val="18"/>
-                                    <w:rtl/>
-                                  </w:rPr>
-                                </w:pPr>
-                              </w:p>
-                            </w:tc>
-                            <w:tc>
-                              <w:tcPr>
-                                <w:tcW w:w="1796" w:type="dxa"/>
-                                <w:tcBorders>
-                                  <w:top w:val="nil"/>
-                                  <w:left w:val="single" w:sz="4" w:space="0" w:color="auto"/>
-                                  <w:bottom w:val="nil"/>
-                                  <w:right w:val="single" w:sz="4" w:space="0" w:color="auto"/>
-                                </w:tcBorders>
-                                <w:vAlign w:val="center"/>
-                              </w:tcPr>
-                              <w:p>
-                                <w:pPr>
-                                  <w:spacing w:after="0" w:line="216" w:lineRule="auto"/>
-                                  <w:suppressOverlap/>
-                                  <w:jc w:val="center"/>
-                                  <w:rPr>
-                                    <w:b/>
-                                    <w:bCs/>
-                                    <w:sz w:val="18"/>
-                                    <w:szCs w:val="18"/>
-                                    <w:rtl/>
-                                  </w:rPr>
-                                </w:pPr>
-                              </w:p>
-                            </w:tc>
-                          </w:tr>
                         </w:tbl>
                         <w:p/>
                       </w:txbxContent>
@@ -13398,11 +13708,7 @@
         </mc:Choice>
         <mc:Fallback>
           <w:pict>
-            <v:shapetype w14:anchorId="3DE2AEFF" id="_x0000_t202" coordsize="21600,21600" o:spt="202" path="m,l,21600r21600,l21600,xe">
-              <v:stroke joinstyle="miter"/>
-              <v:path gradientshapeok="t" o:connecttype="rect"/>
-            </v:shapetype>
-            <v:shape id="Text Box 10" o:spid="_x0000_s1034" type="#_x0000_t202" style="position:absolute;left:0;text-align:left;margin-left:59.05pt;margin-top:19.25pt;width:75.75pt;height:117.75pt;z-index:251681280;visibility:visible;mso-wrap-style:square;mso-width-percent:0;mso-height-percent:0;mso-wrap-distance-left:9pt;mso-wrap-distance-top:0;mso-wrap-distance-right:9pt;mso-wrap-distance-bottom:0;mso-position-horizontal:absolute;mso-position-horizontal-relative:margin;mso-position-vertical:absolute;mso-position-vertical-relative:text;mso-width-percent:0;mso-height-percent:0;mso-width-relative:margin;mso-height-relative:margin;v-text-anchor:top" o:gfxdata="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" filled="f" stroked="f" strokeweight=".5pt">
+            <v:shape w14:anchorId="3DE2AEFF" id="Text Box 10" o:spid="_x0000_s1034" type="#_x0000_t202" style="position:absolute;left:0;text-align:left;margin-left:59.05pt;margin-top:19.25pt;width:75.75pt;height:117.75pt;z-index:251681280;visibility:visible;mso-wrap-style:square;mso-width-percent:0;mso-height-percent:0;mso-wrap-distance-left:9pt;mso-wrap-distance-top:0;mso-wrap-distance-right:9pt;mso-wrap-distance-bottom:0;mso-position-horizontal:absolute;mso-position-horizontal-relative:margin;mso-position-vertical:absolute;mso-position-vertical-relative:text;mso-width-percent:0;mso-height-percent:0;mso-width-relative:margin;mso-height-relative:margin;v-text-anchor:top" o:gfxdata="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" filled="f" stroked="f" strokeweight=".5pt">
               <v:textbox>
                 <w:txbxContent>
                   <w:tbl>
@@ -14063,91 +14369,6 @@
                               <w:rtl/>
                             </w:rPr>
                             <w:t>۱۵</w:t>
-                          </w:r>
-                        </w:p>
-                      </w:tc>
-                      <w:tc>
-                        <w:tcPr>
-                          <w:tcW w:w="716" w:type="dxa"/>
-                          <w:tcBorders>
-                            <w:right w:val="single" w:sz="4" w:space="0" w:color="auto"/>
-                          </w:tcBorders>
-                          <w:vAlign w:val="center"/>
-                        </w:tcPr>
-                        <w:p>
-                          <w:pPr>
-                            <w:spacing w:after="0" w:line="216" w:lineRule="auto"/>
-                            <w:suppressOverlap/>
-                            <w:jc w:val="center"/>
-                            <w:rPr>
-                              <w:b/>
-                              <w:bCs/>
-                              <w:sz w:val="18"/>
-                              <w:szCs w:val="18"/>
-                              <w:rtl/>
-                            </w:rPr>
-                          </w:pPr>
-                        </w:p>
-                      </w:tc>
-                      <w:tc>
-                        <w:tcPr>
-                          <w:tcW w:w="1796" w:type="dxa"/>
-                          <w:tcBorders>
-                            <w:top w:val="nil"/>
-                            <w:left w:val="single" w:sz="4" w:space="0" w:color="auto"/>
-                            <w:bottom w:val="nil"/>
-                            <w:right w:val="single" w:sz="4" w:space="0" w:color="auto"/>
-                          </w:tcBorders>
-                          <w:vAlign w:val="center"/>
-                        </w:tcPr>
-                        <w:p>
-                          <w:pPr>
-                            <w:spacing w:after="0" w:line="216" w:lineRule="auto"/>
-                            <w:suppressOverlap/>
-                            <w:jc w:val="center"/>
-                            <w:rPr>
-                              <w:b/>
-                              <w:bCs/>
-                              <w:sz w:val="18"/>
-                              <w:szCs w:val="18"/>
-                              <w:rtl/>
-                            </w:rPr>
-                          </w:pPr>
-                        </w:p>
-                      </w:tc>
-                    </w:tr>
-                    <w:tr>
-                      <w:trPr>
-                        <w:trHeight w:hRule="exact" w:val="242"/>
-                      </w:trPr>
-                      <w:tc>
-                        <w:tcPr>
-                          <w:tcW w:w="590" w:type="dxa"/>
-                          <w:vAlign w:val="center"/>
-                        </w:tcPr>
-                        <w:p>
-                          <w:pPr>
-                            <w:spacing w:after="0" w:line="216" w:lineRule="auto"/>
-                            <w:suppressOverlap/>
-                            <w:jc w:val="center"/>
-                            <w:rPr>
-                              <w:b/>
-                              <w:bCs/>
-                              <w:sz w:val="20"/>
-                              <w:szCs w:val="20"/>
-                              <w:rtl/>
-                            </w:rPr>
-                          </w:pPr>
-                          <w:r>
-                            <w:rPr>
-                              <w:rFonts w:hint="cs"/>
-                              <w:b/>
-                              <w:bCs/>
-                              <w:sz w:val="20"/>
-                              <w:szCs w:val="20"/>
-                              <w:rtl/>
-                            </w:rPr>
-                            <w:t>۱۶</w:t>
                           </w:r>
                         </w:p>
                       </w:tc>
@@ -16469,7 +16690,7 @@
         <v:path o:extrusionok="f" gradientshapeok="t" o:connecttype="rect"/>
         <o:lock v:ext="edit" aspectratio="t"/>
       </v:shapetype>
-      <v:shape id="_x0000_i1934" type="#_x0000_t75" style="width:11.25pt;height:11.25pt" o:bullet="t">
+      <v:shape id="_x0000_i1360" type="#_x0000_t75" style="width:11.25pt;height:11.25pt" o:bullet="t">
         <v:imagedata r:id="rId1" o:title="mso4629"/>
       </v:shape>
     </w:pict>
@@ -20298,7 +20519,7 @@
 </file>
 
 <file path=customXml/itemProps1.xml><?xml version="1.0" encoding="utf-8"?>
-<ds:datastoreItem xmlns:ds="http://schemas.openxmlformats.org/officeDocument/2006/customXml" ds:itemID="{C2281BEF-F487-4DC2-A79F-2708354740D7}">
+<ds:datastoreItem xmlns:ds="http://schemas.openxmlformats.org/officeDocument/2006/customXml" ds:itemID="{D759D4EF-64A8-4215-A565-6A46B5B31E68}">
   <ds:schemaRefs>
     <ds:schemaRef ds:uri="http://schemas.openxmlformats.org/officeDocument/2006/bibliography"/>
   </ds:schemaRefs>

</xml_diff>